<commit_message>
Added description of formula and fixed docs
</commit_message>
<xml_diff>
--- a/docs/Силинцев Владислав Лаб 4 P3314.docx
+++ b/docs/Силинцев Владислав Лаб 4 P3314.docx
@@ -1,6 +1,6 @@
 
 <file path=word/document.xml><?xml version="1.0" encoding="utf-8"?>
-<w:document xmlns:o="urn:schemas-microsoft-com:office:office" xmlns:r="http://schemas.openxmlformats.org/officeDocument/2006/relationships" xmlns:v="urn:schemas-microsoft-com:vml" xmlns:w="http://schemas.openxmlformats.org/wordprocessingml/2006/main" xmlns:w10="urn:schemas-microsoft-com:office:word" xmlns:wp="http://schemas.openxmlformats.org/drawingml/2006/wordprocessingDrawing" xmlns:wps="http://schemas.microsoft.com/office/word/2010/wordprocessingShape" xmlns:wpg="http://schemas.microsoft.com/office/word/2010/wordprocessingGroup" xmlns:mc="http://schemas.openxmlformats.org/markup-compatibility/2006" xmlns:wp14="http://schemas.microsoft.com/office/word/2010/wordprocessingDrawing" xmlns:w14="http://schemas.microsoft.com/office/word/2010/wordml" xmlns:w15="http://schemas.microsoft.com/office/word/2012/wordml" mc:Ignorable="w14 wp14 w15">
+<w:document xmlns:o="urn:schemas-microsoft-com:office:office" xmlns:r="http://schemas.openxmlformats.org/officeDocument/2006/relationships" xmlns:v="urn:schemas-microsoft-com:vml" xmlns:w="http://schemas.openxmlformats.org/wordprocessingml/2006/main" xmlns:w10="urn:schemas-microsoft-com:office:word" xmlns:wp="http://schemas.openxmlformats.org/drawingml/2006/wordprocessingDrawing" xmlns:pic="http://schemas.openxmlformats.org/drawingml/2006/picture" xmlns:wps="http://schemas.microsoft.com/office/word/2010/wordprocessingShape" xmlns:wpg="http://schemas.microsoft.com/office/word/2010/wordprocessingGroup" xmlns:mc="http://schemas.openxmlformats.org/markup-compatibility/2006" xmlns:wp14="http://schemas.microsoft.com/office/word/2010/wordprocessingDrawing" xmlns:w14="http://schemas.microsoft.com/office/word/2010/wordml" xmlns:w15="http://schemas.microsoft.com/office/word/2012/wordml" mc:Ignorable="w14 wp14 w15">
   <w:body>
     <w:p>
       <w:pPr>
@@ -559,7 +559,7 @@
             <w:pStyle w:val="TOC1"/>
             <w:tabs>
               <w:tab w:val="clear" w:pos="708"/>
-              <w:tab w:val="right" w:pos="9355" w:leader="dot"/>
+              <w:tab w:val="right" w:pos="9354" w:leader="dot"/>
             </w:tabs>
             <w:rPr/>
           </w:pPr>
@@ -578,7 +578,7 @@
             </w:rPr>
             <w:fldChar w:fldCharType="separate"/>
           </w:r>
-          <w:hyperlink w:anchor="__RefHeading___Toc636_3412834385">
+          <w:hyperlink w:anchor="__RefHeading___Toc636_3412834385" w:tooltip="Цель работы">
             <w:r>
               <w:rPr>
                 <w:rStyle w:val="Style13"/>
@@ -594,18 +594,18 @@
             <w:pStyle w:val="TOC1"/>
             <w:tabs>
               <w:tab w:val="clear" w:pos="708"/>
-              <w:tab w:val="right" w:pos="9355" w:leader="dot"/>
+              <w:tab w:val="right" w:pos="9354" w:leader="dot"/>
             </w:tabs>
             <w:rPr/>
           </w:pPr>
-          <w:hyperlink w:anchor="__RefHeading___Toc638_3412834385">
+          <w:hyperlink w:anchor="__RefHeading___Toc638_3412834385" w:tooltip="Задание">
             <w:r>
               <w:rPr>
                 <w:rStyle w:val="Style13"/>
               </w:rPr>
               <w:t>Задание</w:t>
               <w:tab/>
-              <w:t>4</w:t>
+              <w:t>3</w:t>
             </w:r>
           </w:hyperlink>
         </w:p>
@@ -614,11 +614,11 @@
             <w:pStyle w:val="TOC1"/>
             <w:tabs>
               <w:tab w:val="clear" w:pos="708"/>
-              <w:tab w:val="right" w:pos="9355" w:leader="dot"/>
+              <w:tab w:val="right" w:pos="9354" w:leader="dot"/>
             </w:tabs>
             <w:rPr/>
           </w:pPr>
-          <w:hyperlink w:anchor="__RefHeading___Toc522_1614521587_%25D0%2">
+          <w:hyperlink w:anchor="__RefHeading___Toc522_1614521587_%25D0%2" w:tooltip="Алгоритм разработанного приложения">
             <w:r>
               <w:rPr>
                 <w:rStyle w:val="Style13"/>
@@ -634,11 +634,11 @@
             <w:pStyle w:val="TOC2"/>
             <w:tabs>
               <w:tab w:val="clear" w:pos="9072"/>
-              <w:tab w:val="right" w:pos="9355" w:leader="dot"/>
+              <w:tab w:val="right" w:pos="9354" w:leader="dot"/>
             </w:tabs>
             <w:rPr/>
           </w:pPr>
-          <w:hyperlink w:anchor="__RefHeading___Toc913_30801287_%25D0%259">
+          <w:hyperlink w:anchor="__RefHeading___Toc913_30801287_%25D0%259" w:tooltip="Интерфейс пользователя">
             <w:r>
               <w:rPr>
                 <w:rStyle w:val="Style13"/>
@@ -654,11 +654,11 @@
             <w:pStyle w:val="TOC2"/>
             <w:tabs>
               <w:tab w:val="clear" w:pos="9072"/>
-              <w:tab w:val="right" w:pos="9355" w:leader="dot"/>
+              <w:tab w:val="right" w:pos="9354" w:leader="dot"/>
             </w:tabs>
             <w:rPr/>
           </w:pPr>
-          <w:hyperlink w:anchor="__RefHeading___Toc913_30801287_%25D0%251">
+          <w:hyperlink w:anchor="__RefHeading___Toc913_30801287_%25D0%251" w:tooltip="Алгоритм работы">
             <w:r>
               <w:rPr>
                 <w:rStyle w:val="Style13"/>
@@ -674,11 +674,11 @@
             <w:pStyle w:val="TOC2"/>
             <w:tabs>
               <w:tab w:val="clear" w:pos="9072"/>
-              <w:tab w:val="right" w:pos="9355" w:leader="dot"/>
+              <w:tab w:val="right" w:pos="9354" w:leader="dot"/>
             </w:tabs>
             <w:rPr/>
           </w:pPr>
-          <w:hyperlink w:anchor="__RefHeading___Toc913_30801287_%25D0%252">
+          <w:hyperlink w:anchor="__RefHeading___Toc913_30801287_%25D0%252" w:tooltip="Формула">
             <w:r>
               <w:rPr>
                 <w:rStyle w:val="Style13"/>
@@ -694,11 +694,11 @@
             <w:pStyle w:val="TOC2"/>
             <w:tabs>
               <w:tab w:val="clear" w:pos="9072"/>
-              <w:tab w:val="right" w:pos="9355" w:leader="dot"/>
+              <w:tab w:val="right" w:pos="9354" w:leader="dot"/>
             </w:tabs>
             <w:rPr/>
           </w:pPr>
-          <w:hyperlink w:anchor="__RefHeading___Toc913_30801287_%25D0%253">
+          <w:hyperlink w:anchor="__RefHeading___Toc673_3612759378" w:tooltip="Сохранение файла">
             <w:r>
               <w:rPr>
                 <w:rStyle w:val="Style13"/>
@@ -714,11 +714,11 @@
             <w:pStyle w:val="TOC1"/>
             <w:tabs>
               <w:tab w:val="clear" w:pos="708"/>
-              <w:tab w:val="right" w:pos="9355" w:leader="dot"/>
+              <w:tab w:val="right" w:pos="9354" w:leader="dot"/>
             </w:tabs>
             <w:rPr/>
           </w:pPr>
-          <w:hyperlink w:anchor="__RefHeading___Toc522_1614521587_%25D0%1">
+          <w:hyperlink w:anchor="__RefHeading___Toc522_1614521587_%25D0%1" w:tooltip="Листинг программы">
             <w:r>
               <w:rPr>
                 <w:rStyle w:val="Style13"/>
@@ -734,18 +734,18 @@
             <w:pStyle w:val="TOC1"/>
             <w:tabs>
               <w:tab w:val="clear" w:pos="708"/>
-              <w:tab w:val="right" w:pos="9355" w:leader="dot"/>
+              <w:tab w:val="right" w:pos="9354" w:leader="dot"/>
             </w:tabs>
             <w:rPr/>
           </w:pPr>
-          <w:hyperlink w:anchor="__RefHeading___Toc524_1614521587_%25D0%2">
+          <w:hyperlink w:anchor="__RefHeading___Toc524_1614521587_%25D0%2" w:tooltip="Результаты работы программы">
             <w:r>
               <w:rPr>
                 <w:rStyle w:val="Style13"/>
               </w:rPr>
               <w:t>Результаты работы программы</w:t>
               <w:tab/>
-              <w:t>8</w:t>
+              <w:t>7</w:t>
             </w:r>
           </w:hyperlink>
         </w:p>
@@ -754,11 +754,11 @@
             <w:pStyle w:val="TOC1"/>
             <w:tabs>
               <w:tab w:val="clear" w:pos="708"/>
-              <w:tab w:val="right" w:pos="9355" w:leader="dot"/>
+              <w:tab w:val="right" w:pos="9354" w:leader="dot"/>
             </w:tabs>
             <w:rPr/>
           </w:pPr>
-          <w:hyperlink w:anchor="__RefHeading___Toc644_3412834385">
+          <w:hyperlink w:anchor="__RefHeading___Toc644_3412834385" w:tooltip="Выводы">
             <w:r>
               <w:rPr>
                 <w:rStyle w:val="Style13"/>
@@ -822,30 +822,6 @@
       <w:r>
         <w:rPr/>
         <w:t>Овладеть навыками расчета и визуализации распределения яркости на диффузной сфере, освещенной точечными источниками света.</w:t>
-      </w:r>
-    </w:p>
-    <w:p>
-      <w:pPr>
-        <w:pStyle w:val="Heading1"/>
-        <w:keepNext w:val="false"/>
-        <w:keepLines w:val="false"/>
-        <w:spacing w:lineRule="auto" w:line="360" w:before="0" w:after="0"/>
-        <w:jc w:val="center"/>
-        <w:rPr>
-          <w:rFonts w:eastAsia="Times New Roman" w:cs="Times New Roman"/>
-          <w:bCs/>
-          <w:color w:themeColor="text1" w:val="000000"/>
-        </w:rPr>
-      </w:pPr>
-      <w:r>
-        <w:rPr>
-          <w:rFonts w:eastAsia="Times New Roman" w:cs="Times New Roman"/>
-          <w:bCs/>
-          <w:color w:themeColor="text1" w:val="000000"/>
-        </w:rPr>
-      </w:r>
-      <w:r>
-        <w:br w:type="page"/>
       </w:r>
     </w:p>
     <w:p>
@@ -1630,7 +1606,6 @@
     <w:p>
       <w:pPr>
         <w:pStyle w:val="Heading2"/>
-        <w:spacing w:before="0" w:after="159"/>
         <w:rPr/>
       </w:pPr>
       <w:bookmarkStart w:id="7" w:name="__RefHeading___Toc913_30801287_Копия_1_1"/>
@@ -1678,19 +1653,7 @@
         <w:rPr>
           <w:lang w:val="ru-RU"/>
         </w:rPr>
-        <w:t xml:space="preserve">(), которая с помощью вспомогательных функций проверяет корректность введённых данных. Если все параметры верны, осуществляется расчёт </w:t>
-      </w:r>
-      <w:r>
-        <w:rPr>
-          <w:lang w:val="ru-RU"/>
-        </w:rPr>
-        <w:t>яркости</w:t>
-      </w:r>
-      <w:r>
-        <w:rPr>
-          <w:lang w:val="ru-RU"/>
-        </w:rPr>
-        <w:t>.</w:t>
+        <w:t>(), которая с помощью вспомогательных функций проверяет корректность введённых данных. Если все параметры верны, осуществляется расчёт яркости.</w:t>
       </w:r>
     </w:p>
     <w:p>
@@ -1728,23 +1691,560 @@
       </w:pPr>
       <w:r>
         <w:rPr/>
-        <w:t xml:space="preserve">Для расчёта </w:t>
-      </w:r>
-      <w:r>
-        <w:rPr/>
-        <w:t>яркости</w:t>
-      </w:r>
-      <w:r>
-        <w:rPr/>
-        <w:t xml:space="preserve"> используется </w:t>
-      </w:r>
-      <w:r>
-        <w:rPr/>
-        <w:t>модель Блинн-Фонга</w:t>
-      </w:r>
-      <w:r>
-        <w:rPr/>
-        <w:t xml:space="preserve">: </w:t>
+        <w:t>Обозначения:</w:t>
+      </w:r>
+    </w:p>
+    <w:p>
+      <w:pPr>
+        <w:pStyle w:val="BodyText"/>
+        <w:numPr>
+          <w:ilvl w:val="0"/>
+          <w:numId w:val="3"/>
+        </w:numPr>
+        <w:spacing w:lineRule="auto" w:line="360" w:before="0" w:after="159"/>
+        <w:jc w:val="both"/>
+        <w:rPr/>
+      </w:pPr>
+      <w:r>
+        <w:rPr/>
+      </w:r>
+      <m:oMath xmlns:m="http://schemas.openxmlformats.org/officeDocument/2006/math">
+        <m:sSub>
+          <m:e>
+            <m:r>
+              <w:rPr>
+                <w:rFonts w:ascii="Cambria Math" w:hAnsi="Cambria Math"/>
+              </w:rPr>
+              <m:t xml:space="preserve">I</m:t>
+            </m:r>
+          </m:e>
+          <m:sub>
+            <m:r>
+              <w:rPr>
+                <w:rFonts w:ascii="Cambria Math" w:hAnsi="Cambria Math"/>
+              </w:rPr>
+              <m:t xml:space="preserve">a</m:t>
+            </m:r>
+          </m:sub>
+        </m:sSub>
+      </m:oMath>
+      <w:r>
+        <w:rPr/>
+        <w:t xml:space="preserve"> – </w:t>
+      </w:r>
+      <w:r>
+        <w:rPr/>
+        <w:t>фоновая составляющая освещенности в точке</w:t>
+      </w:r>
+      <w:r>
+        <w:rPr/>
+        <w:t>.</w:t>
+      </w:r>
+    </w:p>
+    <w:p>
+      <w:pPr>
+        <w:pStyle w:val="BodyText"/>
+        <w:numPr>
+          <w:ilvl w:val="0"/>
+          <w:numId w:val="3"/>
+        </w:numPr>
+        <w:spacing w:lineRule="auto" w:line="360" w:before="0" w:after="159"/>
+        <w:jc w:val="both"/>
+        <w:rPr/>
+      </w:pPr>
+      <w:r>
+        <w:rPr/>
+      </w:r>
+      <m:oMath xmlns:m="http://schemas.openxmlformats.org/officeDocument/2006/math">
+        <m:sSub>
+          <m:e>
+            <m:r>
+              <w:rPr>
+                <w:rFonts w:ascii="Cambria Math" w:hAnsi="Cambria Math"/>
+              </w:rPr>
+              <m:t xml:space="preserve">I</m:t>
+            </m:r>
+          </m:e>
+          <m:sub>
+            <m:r>
+              <w:rPr>
+                <w:rFonts w:ascii="Cambria Math" w:hAnsi="Cambria Math"/>
+              </w:rPr>
+              <m:t xml:space="preserve">d</m:t>
+            </m:r>
+          </m:sub>
+        </m:sSub>
+      </m:oMath>
+      <w:r>
+        <w:rPr/>
+        <w:t xml:space="preserve"> – </w:t>
+      </w:r>
+      <w:r>
+        <w:rPr/>
+        <w:t>рассеянная составляющая освещенности в точке</w:t>
+      </w:r>
+      <w:r>
+        <w:rPr/>
+        <w:t>.</w:t>
+      </w:r>
+    </w:p>
+    <w:p>
+      <w:pPr>
+        <w:pStyle w:val="BodyText"/>
+        <w:numPr>
+          <w:ilvl w:val="0"/>
+          <w:numId w:val="3"/>
+        </w:numPr>
+        <w:spacing w:lineRule="auto" w:line="360" w:before="0" w:after="159"/>
+        <w:jc w:val="both"/>
+        <w:rPr/>
+      </w:pPr>
+      <w:r>
+        <w:rPr/>
+      </w:r>
+      <m:oMath xmlns:m="http://schemas.openxmlformats.org/officeDocument/2006/math">
+        <m:sSub>
+          <m:e>
+            <m:r>
+              <w:rPr>
+                <w:rFonts w:ascii="Cambria Math" w:hAnsi="Cambria Math"/>
+              </w:rPr>
+              <m:t xml:space="preserve">k</m:t>
+            </m:r>
+          </m:e>
+          <m:sub>
+            <m:r>
+              <w:rPr>
+                <w:rFonts w:ascii="Cambria Math" w:hAnsi="Cambria Math"/>
+              </w:rPr>
+              <m:t xml:space="preserve">d</m:t>
+            </m:r>
+          </m:sub>
+        </m:sSub>
+      </m:oMath>
+      <w:r>
+        <w:rPr/>
+        <w:t xml:space="preserve"> – </w:t>
+      </w:r>
+      <w:r>
+        <w:rPr/>
+        <w:t>свойство м</w:t>
+      </w:r>
+      <w:r>
+        <w:rPr/>
+        <w:t>а</w:t>
+      </w:r>
+      <w:r>
+        <w:rPr/>
+        <w:t>т</w:t>
+      </w:r>
+      <w:r>
+        <w:rPr/>
+        <w:t>е</w:t>
+      </w:r>
+      <w:r>
+        <w:rPr/>
+        <w:t>риала воспринимать рассеянное освещение</w:t>
+      </w:r>
+      <w:r>
+        <w:rPr/>
+        <w:t>.</w:t>
+      </w:r>
+    </w:p>
+    <w:p>
+      <w:pPr>
+        <w:pStyle w:val="BodyText"/>
+        <w:numPr>
+          <w:ilvl w:val="0"/>
+          <w:numId w:val="3"/>
+        </w:numPr>
+        <w:spacing w:lineRule="auto" w:line="360" w:before="0" w:after="159"/>
+        <w:jc w:val="both"/>
+        <w:rPr/>
+      </w:pPr>
+      <w:r>
+        <w:rPr/>
+      </w:r>
+      <m:oMath xmlns:m="http://schemas.openxmlformats.org/officeDocument/2006/math">
+        <m:sSub>
+          <m:e>
+            <m:r>
+              <w:rPr>
+                <w:rFonts w:ascii="Cambria Math" w:hAnsi="Cambria Math"/>
+              </w:rPr>
+              <m:t xml:space="preserve">i</m:t>
+            </m:r>
+          </m:e>
+          <m:sub>
+            <m:r>
+              <w:rPr>
+                <w:rFonts w:ascii="Cambria Math" w:hAnsi="Cambria Math"/>
+              </w:rPr>
+              <m:t xml:space="preserve">d</m:t>
+            </m:r>
+          </m:sub>
+        </m:sSub>
+      </m:oMath>
+      <w:r>
+        <w:rPr/>
+        <w:t xml:space="preserve"> – </w:t>
+      </w:r>
+      <w:r>
+        <w:rPr/>
+        <w:t xml:space="preserve">мощность рассеянного освещения. </w:t>
+      </w:r>
+    </w:p>
+    <w:p>
+      <w:pPr>
+        <w:pStyle w:val="BodyText"/>
+        <w:numPr>
+          <w:ilvl w:val="0"/>
+          <w:numId w:val="3"/>
+        </w:numPr>
+        <w:spacing w:lineRule="auto" w:line="360" w:before="0" w:after="159"/>
+        <w:jc w:val="both"/>
+        <w:rPr/>
+      </w:pPr>
+      <w:r>
+        <w:rPr/>
+      </w:r>
+      <m:oMath xmlns:m="http://schemas.openxmlformats.org/officeDocument/2006/math">
+        <m:acc>
+          <m:accPr>
+            <m:chr m:val="⃗"/>
+          </m:accPr>
+          <m:e>
+            <m:r>
+              <w:rPr>
+                <w:rFonts w:ascii="Cambria Math" w:hAnsi="Cambria Math"/>
+              </w:rPr>
+              <m:t xml:space="preserve">L</m:t>
+            </m:r>
+          </m:e>
+        </m:acc>
+      </m:oMath>
+      <w:r>
+        <w:rPr/>
+        <w:t xml:space="preserve"> – </w:t>
+      </w:r>
+      <w:r>
+        <w:rPr/>
+        <w:t>направление из точки на источник.</w:t>
+      </w:r>
+    </w:p>
+    <w:p>
+      <w:pPr>
+        <w:pStyle w:val="BodyText"/>
+        <w:numPr>
+          <w:ilvl w:val="0"/>
+          <w:numId w:val="3"/>
+        </w:numPr>
+        <w:spacing w:lineRule="auto" w:line="360" w:before="0" w:after="159"/>
+        <w:jc w:val="both"/>
+        <w:rPr/>
+      </w:pPr>
+      <w:r>
+        <w:rPr/>
+      </w:r>
+      <m:oMath xmlns:m="http://schemas.openxmlformats.org/officeDocument/2006/math">
+        <m:acc>
+          <m:accPr>
+            <m:chr m:val="⃗"/>
+          </m:accPr>
+          <m:e>
+            <m:r>
+              <w:rPr>
+                <w:rFonts w:ascii="Cambria Math" w:hAnsi="Cambria Math"/>
+              </w:rPr>
+              <m:t xml:space="preserve">N</m:t>
+            </m:r>
+          </m:e>
+        </m:acc>
+      </m:oMath>
+      <w:r>
+        <w:rPr/>
+        <w:t xml:space="preserve"> – </w:t>
+      </w:r>
+      <w:r>
+        <w:rPr/>
+        <w:t xml:space="preserve">вектор нормали в точке. </w:t>
+      </w:r>
+    </w:p>
+    <w:p>
+      <w:pPr>
+        <w:pStyle w:val="BodyText"/>
+        <w:numPr>
+          <w:ilvl w:val="0"/>
+          <w:numId w:val="3"/>
+        </w:numPr>
+        <w:spacing w:lineRule="auto" w:line="360" w:before="0" w:after="159"/>
+        <w:jc w:val="both"/>
+        <w:rPr/>
+      </w:pPr>
+      <w:r>
+        <w:rPr/>
+      </w:r>
+      <m:oMath xmlns:m="http://schemas.openxmlformats.org/officeDocument/2006/math">
+        <m:sSub>
+          <m:e>
+            <m:r>
+              <w:rPr>
+                <w:rFonts w:ascii="Cambria Math" w:hAnsi="Cambria Math"/>
+              </w:rPr>
+              <m:t xml:space="preserve">I</m:t>
+            </m:r>
+          </m:e>
+          <m:sub>
+            <m:r>
+              <w:rPr>
+                <w:rFonts w:ascii="Cambria Math" w:hAnsi="Cambria Math"/>
+              </w:rPr>
+              <m:t xml:space="preserve">s</m:t>
+            </m:r>
+          </m:sub>
+        </m:sSub>
+      </m:oMath>
+      <w:r>
+        <w:rPr/>
+        <w:t xml:space="preserve"> – </w:t>
+      </w:r>
+      <w:r>
+        <w:rPr/>
+        <w:t>зеркальная составляющая освещенности в точке.</w:t>
+      </w:r>
+    </w:p>
+    <w:p>
+      <w:pPr>
+        <w:pStyle w:val="BodyText"/>
+        <w:numPr>
+          <w:ilvl w:val="0"/>
+          <w:numId w:val="3"/>
+        </w:numPr>
+        <w:spacing w:lineRule="auto" w:line="360" w:before="0" w:after="159"/>
+        <w:jc w:val="both"/>
+        <w:rPr/>
+      </w:pPr>
+      <w:r>
+        <w:rPr/>
+      </w:r>
+      <m:oMath xmlns:m="http://schemas.openxmlformats.org/officeDocument/2006/math">
+        <m:sSub>
+          <m:e>
+            <m:r>
+              <w:rPr>
+                <w:rFonts w:ascii="Cambria Math" w:hAnsi="Cambria Math"/>
+              </w:rPr>
+              <m:t xml:space="preserve">k</m:t>
+            </m:r>
+          </m:e>
+          <m:sub>
+            <m:r>
+              <w:rPr>
+                <w:rFonts w:ascii="Cambria Math" w:hAnsi="Cambria Math"/>
+              </w:rPr>
+              <m:t xml:space="preserve">s</m:t>
+            </m:r>
+          </m:sub>
+        </m:sSub>
+      </m:oMath>
+      <w:r>
+        <w:rPr/>
+        <w:t xml:space="preserve"> – </w:t>
+      </w:r>
+      <w:r>
+        <w:rPr/>
+        <w:t xml:space="preserve">коэффициент зеркального отражения. </w:t>
+      </w:r>
+    </w:p>
+    <w:p>
+      <w:pPr>
+        <w:pStyle w:val="BodyText"/>
+        <w:numPr>
+          <w:ilvl w:val="0"/>
+          <w:numId w:val="3"/>
+        </w:numPr>
+        <w:spacing w:lineRule="auto" w:line="360" w:before="0" w:after="159"/>
+        <w:jc w:val="both"/>
+        <w:rPr/>
+      </w:pPr>
+      <w:r>
+        <w:rPr/>
+      </w:r>
+      <m:oMath xmlns:m="http://schemas.openxmlformats.org/officeDocument/2006/math">
+        <m:sSub>
+          <m:e>
+            <m:r>
+              <w:rPr>
+                <w:rFonts w:ascii="Cambria Math" w:hAnsi="Cambria Math"/>
+              </w:rPr>
+              <m:t xml:space="preserve">i</m:t>
+            </m:r>
+          </m:e>
+          <m:sub>
+            <m:r>
+              <w:rPr>
+                <w:rFonts w:ascii="Cambria Math" w:hAnsi="Cambria Math"/>
+              </w:rPr>
+              <m:t xml:space="preserve">s</m:t>
+            </m:r>
+          </m:sub>
+        </m:sSub>
+      </m:oMath>
+      <w:r>
+        <w:rPr/>
+        <w:t xml:space="preserve"> – </w:t>
+      </w:r>
+      <w:r>
+        <w:rPr/>
+        <w:t>мощность зеркального освещения.</w:t>
+      </w:r>
+    </w:p>
+    <w:p>
+      <w:pPr>
+        <w:pStyle w:val="BodyText"/>
+        <w:numPr>
+          <w:ilvl w:val="0"/>
+          <w:numId w:val="3"/>
+        </w:numPr>
+        <w:spacing w:lineRule="auto" w:line="360" w:before="0" w:after="159"/>
+        <w:jc w:val="both"/>
+        <w:rPr/>
+      </w:pPr>
+      <w:r>
+        <w:rPr/>
+      </w:r>
+      <m:oMath xmlns:m="http://schemas.openxmlformats.org/officeDocument/2006/math">
+        <m:acc>
+          <m:accPr>
+            <m:chr m:val="⃗"/>
+          </m:accPr>
+          <m:e>
+            <m:r>
+              <w:rPr>
+                <w:rFonts w:ascii="Cambria Math" w:hAnsi="Cambria Math"/>
+              </w:rPr>
+              <m:t xml:space="preserve">H</m:t>
+            </m:r>
+          </m:e>
+        </m:acc>
+      </m:oMath>
+      <w:r>
+        <w:rPr/>
+        <w:t xml:space="preserve"> – </w:t>
+      </w:r>
+      <w:r>
+        <w:rPr/>
+        <w:t xml:space="preserve">"медиана" угла между векторами </w:t>
+      </w:r>
+      <w:r>
+        <w:rPr/>
+      </w:r>
+      <m:oMath xmlns:m="http://schemas.openxmlformats.org/officeDocument/2006/math">
+        <m:acc>
+          <m:accPr>
+            <m:chr m:val="⃗"/>
+          </m:accPr>
+          <m:e>
+            <m:r>
+              <w:rPr>
+                <w:rFonts w:ascii="Cambria Math" w:hAnsi="Cambria Math"/>
+              </w:rPr>
+              <m:t xml:space="preserve">L</m:t>
+            </m:r>
+          </m:e>
+        </m:acc>
+      </m:oMath>
+      <w:r>
+        <w:rPr/>
+        <w:t xml:space="preserve"> и </w:t>
+      </w:r>
+      <w:r>
+        <w:rPr/>
+      </w:r>
+      <m:oMath xmlns:m="http://schemas.openxmlformats.org/officeDocument/2006/math">
+        <m:acc>
+          <m:accPr>
+            <m:chr m:val="⃗"/>
+          </m:accPr>
+          <m:e>
+            <m:r>
+              <w:rPr>
+                <w:rFonts w:ascii="Cambria Math" w:hAnsi="Cambria Math"/>
+              </w:rPr>
+              <m:t xml:space="preserve">V</m:t>
+            </m:r>
+          </m:e>
+        </m:acc>
+      </m:oMath>
+      <w:r>
+        <w:rPr/>
+        <w:t xml:space="preserve">, где </w:t>
+      </w:r>
+      <w:r>
+        <w:rPr/>
+      </w:r>
+      <m:oMath xmlns:m="http://schemas.openxmlformats.org/officeDocument/2006/math">
+        <m:acc>
+          <m:accPr>
+            <m:chr m:val="⃗"/>
+          </m:accPr>
+          <m:e>
+            <m:r>
+              <w:rPr>
+                <w:rFonts w:ascii="Cambria Math" w:hAnsi="Cambria Math"/>
+              </w:rPr>
+              <m:t xml:space="preserve">V</m:t>
+            </m:r>
+          </m:e>
+        </m:acc>
+      </m:oMath>
+      <w:r>
+        <w:rPr/>
+        <w:t xml:space="preserve"> – направление на наблюдателя.</w:t>
+      </w:r>
+    </w:p>
+    <w:p>
+      <w:pPr>
+        <w:pStyle w:val="BodyText"/>
+        <w:numPr>
+          <w:ilvl w:val="0"/>
+          <w:numId w:val="3"/>
+        </w:numPr>
+        <w:spacing w:lineRule="auto" w:line="360" w:before="0" w:after="159"/>
+        <w:jc w:val="both"/>
+        <w:rPr/>
+      </w:pPr>
+      <w:r>
+        <w:rPr/>
+      </w:r>
+      <m:oMath xmlns:m="http://schemas.openxmlformats.org/officeDocument/2006/math">
+        <m:r>
+          <w:rPr>
+            <w:rFonts w:ascii="Cambria Math" w:hAnsi="Cambria Math"/>
+          </w:rPr>
+          <m:t xml:space="preserve">I</m:t>
+        </m:r>
+      </m:oMath>
+      <w:r>
+        <w:rPr/>
+        <w:t xml:space="preserve"> – </w:t>
+      </w:r>
+      <w:r>
+        <w:rPr/>
+        <w:t>освещение точки поверхности.</w:t>
+      </w:r>
+    </w:p>
+    <w:p>
+      <w:pPr>
+        <w:pStyle w:val="BodyText"/>
+        <w:spacing w:lineRule="auto" w:line="360" w:before="0" w:after="159"/>
+        <w:ind w:firstLine="709"/>
+        <w:jc w:val="both"/>
+        <w:rPr/>
+      </w:pPr>
+      <w:r>
+        <w:rPr/>
+        <w:t xml:space="preserve">Для расчёта яркости используется модель Блинн-Фонга: </w:t>
       </w:r>
       <w:r>
         <w:rPr/>
@@ -1757,6 +2257,10 @@
           <m:t xml:space="preserve">I</m:t>
         </m:r>
         <m:r>
+          <m:rPr>
+            <m:lit/>
+            <m:nor/>
+          </m:rPr>
           <w:rPr>
             <w:rFonts w:ascii="Cambria Math" w:hAnsi="Cambria Math"/>
           </w:rPr>
@@ -1781,6 +2285,10 @@
           </m:sub>
         </m:sSub>
         <m:r>
+          <m:rPr>
+            <m:lit/>
+            <m:nor/>
+          </m:rPr>
           <w:rPr>
             <w:rFonts w:ascii="Cambria Math" w:hAnsi="Cambria Math"/>
           </w:rPr>
@@ -1798,6 +2306,10 @@
               <m:t xml:space="preserve">i</m:t>
             </m:r>
             <m:r>
+              <m:rPr>
+                <m:lit/>
+                <m:nor/>
+              </m:rPr>
               <w:rPr>
                 <w:rFonts w:ascii="Cambria Math" w:hAnsi="Cambria Math"/>
               </w:rPr>
@@ -1860,6 +2372,10 @@
                   </m:sup>
                 </m:sSubSup>
                 <m:r>
+                  <m:rPr>
+                    <m:lit/>
+                    <m:nor/>
+                  </m:rPr>
                   <w:rPr>
                     <w:rFonts w:ascii="Cambria Math" w:hAnsi="Cambria Math"/>
                   </w:rPr>
@@ -1906,11 +2422,7 @@
       </m:oMath>
       <w:r>
         <w:rPr/>
-        <w:t xml:space="preserve">, </w:t>
-      </w:r>
-      <w:r>
-        <w:rPr/>
-        <w:t xml:space="preserve">где </w:t>
+        <w:t xml:space="preserve">, где </w:t>
       </w:r>
       <w:r>
         <w:rPr/>
@@ -1935,6 +2447,10 @@
           </m:sub>
         </m:sSub>
         <m:r>
+          <m:rPr>
+            <m:lit/>
+            <m:nor/>
+          </m:rPr>
           <w:rPr>
             <w:rFonts w:ascii="Cambria Math" w:hAnsi="Cambria Math"/>
           </w:rPr>
@@ -2050,6 +2566,10 @@
           </m:sub>
         </m:sSub>
         <m:r>
+          <m:rPr>
+            <m:lit/>
+            <m:nor/>
+          </m:rPr>
           <w:rPr>
             <w:rFonts w:ascii="Cambria Math" w:hAnsi="Cambria Math"/>
           </w:rPr>
@@ -2152,11 +2672,7 @@
       </m:oMath>
       <w:r>
         <w:rPr/>
-        <w:t>.</w:t>
-      </w:r>
-      <w:r>
-        <w:rPr/>
-        <w:t xml:space="preserve"> (ссылка на источник: </w:t>
+        <w:t xml:space="preserve">. (ссылка на источник: </w:t>
       </w:r>
       <w:hyperlink r:id="rId2">
         <w:r>
@@ -2174,45 +2690,9 @@
     <w:p>
       <w:pPr>
         <w:pStyle w:val="Heading2"/>
-        <w:spacing w:before="0" w:after="159"/>
-        <w:rPr>
-          <w:lang w:val="ru-RU"/>
-        </w:rPr>
-      </w:pPr>
-      <w:r>
-        <w:rPr/>
-      </w:r>
-    </w:p>
-    <w:p>
-      <w:pPr>
-        <w:pStyle w:val="Heading2"/>
-        <w:spacing w:before="0" w:after="159"/>
-        <w:rPr/>
-      </w:pPr>
-      <w:r>
-        <w:rPr/>
-      </w:r>
-    </w:p>
-    <w:p>
-      <w:pPr>
-        <w:pStyle w:val="Heading2"/>
-        <w:spacing w:before="0" w:after="159"/>
-        <w:rPr/>
-      </w:pPr>
-      <w:r>
-        <w:rPr/>
-      </w:r>
-      <w:r>
-        <w:br w:type="page"/>
-      </w:r>
-    </w:p>
-    <w:p>
-      <w:pPr>
-        <w:pStyle w:val="Heading2"/>
-        <w:spacing w:before="0" w:after="159"/>
-        <w:rPr/>
-      </w:pPr>
-      <w:bookmarkStart w:id="11" w:name="__RefHeading___Toc913_30801287_Копия_1_3"/>
+        <w:rPr/>
+      </w:pPr>
+      <w:bookmarkStart w:id="11" w:name="__RefHeading___Toc673_3612759378"/>
       <w:bookmarkEnd w:id="11"/>
       <w:r>
         <w:rPr/>
@@ -2243,31 +2723,7 @@
         <w:rPr>
           <w:lang w:val="ru-RU" w:eastAsia="en-US" w:bidi="ar-SA"/>
         </w:rPr>
-        <w:t xml:space="preserve">Сформированное изображение можно сохранить на диск с помощью </w:t>
-      </w:r>
-      <w:r>
-        <w:rPr>
-          <w:lang w:val="ru-RU" w:eastAsia="en-US" w:bidi="ar-SA"/>
-        </w:rPr>
-        <w:t xml:space="preserve">кнопки «Сохранить», которая вызывает </w:t>
-      </w:r>
-      <w:r>
-        <w:rPr>
-          <w:lang w:val="ru-RU" w:eastAsia="en-US" w:bidi="ar-SA"/>
-        </w:rPr>
-        <w:t>функци</w:t>
-      </w:r>
-      <w:r>
-        <w:rPr>
-          <w:lang w:val="ru-RU" w:eastAsia="en-US" w:bidi="ar-SA"/>
-        </w:rPr>
-        <w:t>ю</w:t>
-      </w:r>
-      <w:r>
-        <w:rPr>
-          <w:lang w:val="ru-RU" w:eastAsia="en-US" w:bidi="ar-SA"/>
-        </w:rPr>
-        <w:t xml:space="preserve"> </w:t>
+        <w:t xml:space="preserve">Сформированное изображение можно сохранить на диск с помощью кнопки «Сохранить», которая вызывает функцию </w:t>
       </w:r>
       <w:r>
         <w:rPr>
@@ -2364,59 +2820,12 @@
     </w:p>
     <w:p>
       <w:pPr>
-        <w:pStyle w:val="BodyText"/>
-        <w:spacing w:lineRule="auto" w:line="360" w:before="0" w:after="159"/>
-        <w:ind w:firstLine="709"/>
-        <w:jc w:val="both"/>
-        <w:rPr/>
-      </w:pPr>
-      <w:r>
-        <w:rPr/>
-      </w:r>
-    </w:p>
-    <w:p>
-      <w:pPr>
         <w:pStyle w:val="Heading1"/>
         <w:spacing w:lineRule="auto" w:line="360" w:before="0" w:after="0"/>
         <w:ind w:left="709"/>
         <w:jc w:val="center"/>
         <w:rPr/>
       </w:pPr>
-      <w:r>
-        <w:rPr/>
-      </w:r>
-    </w:p>
-    <w:p>
-      <w:pPr>
-        <w:pStyle w:val="Heading1"/>
-        <w:spacing w:lineRule="auto" w:line="360" w:before="0" w:after="0"/>
-        <w:ind w:left="709"/>
-        <w:jc w:val="center"/>
-        <w:rPr>
-          <w:rFonts w:eastAsia="Times New Roman" w:cs="Times New Roman"/>
-          <w:bCs/>
-          <w:color w:val="auto"/>
-        </w:rPr>
-      </w:pPr>
-      <w:r>
-        <w:rPr>
-          <w:rFonts w:eastAsia="Times New Roman" w:cs="Times New Roman"/>
-          <w:bCs/>
-          <w:color w:val="auto"/>
-        </w:rPr>
-      </w:r>
-      <w:r>
-        <w:br w:type="page"/>
-      </w:r>
-    </w:p>
-    <w:p>
-      <w:pPr>
-        <w:pStyle w:val="Heading1"/>
-        <w:spacing w:lineRule="auto" w:line="360" w:before="0" w:after="0"/>
-        <w:ind w:left="709"/>
-        <w:jc w:val="center"/>
-        <w:rPr/>
-      </w:pPr>
       <w:bookmarkStart w:id="15" w:name="__RefHeading___Toc524_1614521587_Копия_2"/>
       <w:bookmarkEnd w:id="15"/>
       <w:r>
@@ -2450,25 +2859,11 @@
         </w:rPr>
       </w:pPr>
       <w:r>
-        <w:rPr>
-          <w:rFonts w:eastAsia="Times New Roman" w:cs="Times New Roman"/>
-          <w:szCs w:val="28"/>
-        </w:rPr>
-      </w:r>
-      <w:bookmarkStart w:id="17" w:name="_Toc213488712"/>
-      <w:bookmarkStart w:id="18" w:name="_Toc213488760"/>
-      <w:bookmarkStart w:id="19" w:name="_Toc213488712"/>
-      <w:bookmarkStart w:id="20" w:name="_Toc213488760"/>
-      <w:bookmarkEnd w:id="19"/>
-      <w:bookmarkEnd w:id="20"/>
-      <w:r>
-        <w:br w:type="page"/>
-      </w:r>
-      <w:r>
+        <w:rPr/>
         <mc:AlternateContent>
           <mc:Choice Requires="wps">
             <w:drawing>
-              <wp:anchor behindDoc="0" distT="0" distB="0" distL="0" distR="0" simplePos="0" locked="0" layoutInCell="0" allowOverlap="1" relativeHeight="17">
+              <wp:anchor behindDoc="0" distT="0" distB="0" distL="0" distR="0" simplePos="0" locked="0" layoutInCell="0" allowOverlap="1" relativeHeight="8">
                 <wp:simplePos x="0" y="0"/>
                 <wp:positionH relativeFrom="column">
                   <wp:align>center</wp:align>
@@ -2483,22 +2878,33 @@
                 <a:graphic xmlns:a="http://schemas.openxmlformats.org/drawingml/2006/main">
                   <a:graphicData uri="http://schemas.microsoft.com/office/word/2010/wordprocessingShape">
                     <wps:wsp>
-                      <wps:cNvSpPr txBox="1"/>
+                      <wps:cNvSpPr/>
                       <wps:spPr>
                         <a:xfrm>
                           <a:off x="0" y="0"/>
-                          <a:ext cx="5940425" cy="3565525"/>
+                          <a:ext cx="5940360" cy="3565440"/>
                         </a:xfrm>
-                        <a:prstGeom prst="rect"/>
+                        <a:prstGeom prst="rect">
+                          <a:avLst/>
+                        </a:prstGeom>
                         <a:solidFill>
-                          <a:srgbClr val="FFFFFF"/>
+                          <a:srgbClr val="ffffff"/>
                         </a:solidFill>
+                        <a:ln w="0">
+                          <a:noFill/>
+                        </a:ln>
                       </wps:spPr>
+                      <wps:style>
+                        <a:lnRef idx="0"/>
+                        <a:fillRef idx="0"/>
+                        <a:effectRef idx="0"/>
+                        <a:fontRef idx="minor"/>
+                      </wps:style>
                       <wps:txbx>
                         <w:txbxContent>
                           <w:p>
                             <w:pPr>
-                              <w:pStyle w:val="Style21"/>
+                              <w:pStyle w:val="user7"/>
                               <w:spacing w:before="120" w:after="120"/>
                               <w:rPr/>
                             </w:pPr>
@@ -2508,7 +2914,7 @@
                                 <wp:inline distT="0" distB="0" distL="0" distR="0">
                                   <wp:extent cx="5940425" cy="3192780"/>
                                   <wp:effectExtent l="0" t="0" r="0" b="0"/>
-                                  <wp:docPr id="5" name="Изображение1" descr=""/>
+                                  <wp:docPr id="5" name="Изображение1"/>
                                   <wp:cNvGraphicFramePr>
                                     <a:graphicFrameLocks xmlns:a="http://schemas.openxmlformats.org/drawingml/2006/main" noChangeAspect="1"/>
                                   </wp:cNvGraphicFramePr>
@@ -2516,7 +2922,7 @@
                                     <a:graphicData uri="http://schemas.openxmlformats.org/drawingml/2006/picture">
                                       <pic:pic xmlns:pic="http://schemas.openxmlformats.org/drawingml/2006/picture">
                                         <pic:nvPicPr>
-                                          <pic:cNvPr id="5" name="Изображение1" descr=""/>
+                                          <pic:cNvPr id="5" name="Изображение1"/>
                                           <pic:cNvPicPr>
                                             <a:picLocks noChangeAspect="1" noChangeArrowheads="1"/>
                                           </pic:cNvPicPr>
@@ -2535,12 +2941,16 @@
                                           <a:prstGeom prst="rect">
                                             <a:avLst/>
                                           </a:prstGeom>
+                                          <a:noFill/>
                                         </pic:spPr>
                                       </pic:pic>
                                     </a:graphicData>
                                   </a:graphic>
                                 </wp:inline>
                               </w:drawing>
+                            </w:r>
+                            <w:r>
+                              <w:rPr/>
                               <w:t xml:space="preserve">Рисунок </w:t>
                             </w:r>
                             <w:r>
@@ -2565,12 +2975,16 @@
                             </w:r>
                             <w:r>
                               <w:rPr/>
-                              <w:t>: Пример работы приложения</w:t>
+                              <w:t xml:space="preserve">: </w:t>
+                            </w:r>
+                            <w:r>
+                              <w:rPr/>
+                              <w:t>Входные данные.</w:t>
                             </w:r>
                           </w:p>
                         </w:txbxContent>
                       </wps:txbx>
-                      <wps:bodyPr anchor="t" lIns="0" tIns="0" rIns="0" bIns="0">
+                      <wps:bodyPr lIns="0" rIns="0" tIns="0" bIns="0" anchor="t">
                         <a:noAutofit/>
                       </wps:bodyPr>
                     </wps:wsp>
@@ -2581,12 +2995,14 @@
           </mc:Choice>
           <mc:Fallback>
             <w:pict>
-              <v:rect style="position:absolute;rotation:-0;width:467.75pt;height:280.75pt;mso-wrap-distance-left:0pt;mso-wrap-distance-right:0pt;mso-wrap-distance-top:0pt;mso-wrap-distance-bottom:0pt;margin-top:0pt;mso-position-vertical:top;mso-position-vertical-relative:text;margin-left:0pt;mso-position-horizontal:center;mso-position-horizontal-relative:text">
-                <v:textbox inset="0in,0in,0in,0in">
+              <v:rect id="shape_0" ID="Врезка4" path="m0,0l-2147483645,0l-2147483645,-2147483646l0,-2147483646xe" fillcolor="white" stroked="f" o:allowincell="f" style="position:absolute;margin-left:-0.05pt;margin-top:0.05pt;width:467.7pt;height:280.7pt;mso-wrap-style:square;v-text-anchor:top;mso-position-horizontal:center">
+                <v:fill o:detectmouseclick="t" type="solid" color2="black"/>
+                <v:stroke color="#3465a4" joinstyle="round" endcap="flat"/>
+                <v:textbox>
                   <w:txbxContent>
                     <w:p>
                       <w:pPr>
-                        <w:pStyle w:val="Style21"/>
+                        <w:pStyle w:val="user7"/>
                         <w:spacing w:before="120" w:after="120"/>
                         <w:rPr/>
                       </w:pPr>
@@ -2596,7 +3012,7 @@
                           <wp:inline distT="0" distB="0" distL="0" distR="0">
                             <wp:extent cx="5940425" cy="3192780"/>
                             <wp:effectExtent l="0" t="0" r="0" b="0"/>
-                            <wp:docPr id="6" name="Изображение1" descr=""/>
+                            <wp:docPr id="6" name="Изображение1"/>
                             <wp:cNvGraphicFramePr>
                               <a:graphicFrameLocks xmlns:a="http://schemas.openxmlformats.org/drawingml/2006/main" noChangeAspect="1"/>
                             </wp:cNvGraphicFramePr>
@@ -2604,7 +3020,7 @@
                               <a:graphicData uri="http://schemas.openxmlformats.org/drawingml/2006/picture">
                                 <pic:pic xmlns:pic="http://schemas.openxmlformats.org/drawingml/2006/picture">
                                   <pic:nvPicPr>
-                                    <pic:cNvPr id="6" name="Изображение1" descr=""/>
+                                    <pic:cNvPr id="6" name="Изображение1"/>
                                     <pic:cNvPicPr>
                                       <a:picLocks noChangeAspect="1" noChangeArrowheads="1"/>
                                     </pic:cNvPicPr>
@@ -2623,12 +3039,16 @@
                                     <a:prstGeom prst="rect">
                                       <a:avLst/>
                                     </a:prstGeom>
+                                    <a:noFill/>
                                   </pic:spPr>
                                 </pic:pic>
                               </a:graphicData>
                             </a:graphic>
                           </wp:inline>
                         </w:drawing>
+                      </w:r>
+                      <w:r>
+                        <w:rPr/>
                         <w:t xml:space="preserve">Рисунок </w:t>
                       </w:r>
                       <w:r>
@@ -2653,7 +3073,11 @@
                       </w:r>
                       <w:r>
                         <w:rPr/>
-                        <w:t>: Пример работы приложения</w:t>
+                        <w:t xml:space="preserve">: </w:t>
+                      </w:r>
+                      <w:r>
+                        <w:rPr/>
+                        <w:t>Входные данные.</w:t>
                       </w:r>
                     </w:p>
                   </w:txbxContent>
@@ -2663,15 +3087,13 @@
             </w:pict>
           </mc:Fallback>
         </mc:AlternateContent>
-      </w:r>
-      <w:r>
         <mc:AlternateContent>
           <mc:Choice Requires="wps">
             <w:drawing>
-              <wp:anchor behindDoc="0" distT="0" distB="0" distL="0" distR="0" simplePos="0" locked="0" layoutInCell="0" allowOverlap="1" relativeHeight="19">
+              <wp:anchor behindDoc="0" distT="0" distB="0" distL="0" distR="0" simplePos="0" locked="0" layoutInCell="0" allowOverlap="1" relativeHeight="10">
                 <wp:simplePos x="0" y="0"/>
                 <wp:positionH relativeFrom="column">
-                  <wp:align>center</wp:align>
+                  <wp:posOffset>0</wp:posOffset>
                 </wp:positionH>
                 <wp:positionV relativeFrom="paragraph">
                   <wp:posOffset>4504055</wp:posOffset>
@@ -2683,22 +3105,33 @@
                 <a:graphic xmlns:a="http://schemas.openxmlformats.org/drawingml/2006/main">
                   <a:graphicData uri="http://schemas.microsoft.com/office/word/2010/wordprocessingShape">
                     <wps:wsp>
-                      <wps:cNvSpPr txBox="1"/>
+                      <wps:cNvSpPr/>
                       <wps:spPr>
                         <a:xfrm>
                           <a:off x="0" y="0"/>
-                          <a:ext cx="5940425" cy="1490980"/>
+                          <a:ext cx="5940360" cy="1491120"/>
                         </a:xfrm>
-                        <a:prstGeom prst="rect"/>
+                        <a:prstGeom prst="rect">
+                          <a:avLst/>
+                        </a:prstGeom>
                         <a:solidFill>
-                          <a:srgbClr val="FFFFFF"/>
+                          <a:srgbClr val="ffffff"/>
                         </a:solidFill>
+                        <a:ln w="0">
+                          <a:noFill/>
+                        </a:ln>
                       </wps:spPr>
+                      <wps:style>
+                        <a:lnRef idx="0"/>
+                        <a:fillRef idx="0"/>
+                        <a:effectRef idx="0"/>
+                        <a:fontRef idx="minor"/>
+                      </wps:style>
                       <wps:txbx>
                         <w:txbxContent>
                           <w:p>
                             <w:pPr>
-                              <w:pStyle w:val="Style21"/>
+                              <w:pStyle w:val="user7"/>
                               <w:spacing w:before="120" w:after="120"/>
                               <w:rPr/>
                             </w:pPr>
@@ -2708,7 +3141,7 @@
                                 <wp:inline distT="0" distB="0" distL="0" distR="0">
                                   <wp:extent cx="5940425" cy="1118235"/>
                                   <wp:effectExtent l="0" t="0" r="0" b="0"/>
-                                  <wp:docPr id="8" name="Изображение2" descr=""/>
+                                  <wp:docPr id="8" name="Изображение2"/>
                                   <wp:cNvGraphicFramePr>
                                     <a:graphicFrameLocks xmlns:a="http://schemas.openxmlformats.org/drawingml/2006/main" noChangeAspect="1"/>
                                   </wp:cNvGraphicFramePr>
@@ -2716,7 +3149,7 @@
                                     <a:graphicData uri="http://schemas.openxmlformats.org/drawingml/2006/picture">
                                       <pic:pic xmlns:pic="http://schemas.openxmlformats.org/drawingml/2006/picture">
                                         <pic:nvPicPr>
-                                          <pic:cNvPr id="8" name="Изображение2" descr=""/>
+                                          <pic:cNvPr id="8" name="Изображение2"/>
                                           <pic:cNvPicPr>
                                             <a:picLocks noChangeAspect="1" noChangeArrowheads="1"/>
                                           </pic:cNvPicPr>
@@ -2735,12 +3168,16 @@
                                           <a:prstGeom prst="rect">
                                             <a:avLst/>
                                           </a:prstGeom>
+                                          <a:noFill/>
                                         </pic:spPr>
                                       </pic:pic>
                                     </a:graphicData>
                                   </a:graphic>
                                 </wp:inline>
                               </w:drawing>
+                            </w:r>
+                            <w:r>
+                              <w:rPr/>
                               <w:t xml:space="preserve">Рисунок </w:t>
                             </w:r>
                             <w:r>
@@ -2765,12 +3202,16 @@
                             </w:r>
                             <w:r>
                               <w:rPr/>
-                              <w:t>: Пример работы приложения</w:t>
+                              <w:t xml:space="preserve">: </w:t>
+                            </w:r>
+                            <w:r>
+                              <w:rPr/>
+                              <w:t>Вывод информации в консоль.</w:t>
                             </w:r>
                           </w:p>
                         </w:txbxContent>
                       </wps:txbx>
-                      <wps:bodyPr anchor="t" lIns="0" tIns="0" rIns="0" bIns="0">
+                      <wps:bodyPr lIns="0" rIns="0" tIns="0" bIns="0" anchor="t">
                         <a:noAutofit/>
                       </wps:bodyPr>
                     </wps:wsp>
@@ -2781,12 +3222,14 @@
           </mc:Choice>
           <mc:Fallback>
             <w:pict>
-              <v:rect style="position:absolute;rotation:-0;width:467.75pt;height:117.4pt;mso-wrap-distance-left:0pt;mso-wrap-distance-right:0pt;mso-wrap-distance-top:0pt;mso-wrap-distance-bottom:0pt;margin-top:354.65pt;mso-position-vertical-relative:text;margin-left:0pt;mso-position-horizontal:center;mso-position-horizontal-relative:text">
-                <v:textbox inset="0in,0in,0in,0in">
+              <v:rect id="shape_0" ID="Врезка5" path="m0,0l-2147483645,0l-2147483645,-2147483646l0,-2147483646xe" fillcolor="white" stroked="f" o:allowincell="f" style="position:absolute;margin-left:0pt;margin-top:354.65pt;width:467.7pt;height:117.35pt;mso-wrap-style:square;v-text-anchor:top">
+                <v:fill o:detectmouseclick="t" type="solid" color2="black"/>
+                <v:stroke color="#3465a4" joinstyle="round" endcap="flat"/>
+                <v:textbox>
                   <w:txbxContent>
                     <w:p>
                       <w:pPr>
-                        <w:pStyle w:val="Style21"/>
+                        <w:pStyle w:val="user7"/>
                         <w:spacing w:before="120" w:after="120"/>
                         <w:rPr/>
                       </w:pPr>
@@ -2796,7 +3239,7 @@
                           <wp:inline distT="0" distB="0" distL="0" distR="0">
                             <wp:extent cx="5940425" cy="1118235"/>
                             <wp:effectExtent l="0" t="0" r="0" b="0"/>
-                            <wp:docPr id="9" name="Изображение2" descr=""/>
+                            <wp:docPr id="9" name="Изображение2"/>
                             <wp:cNvGraphicFramePr>
                               <a:graphicFrameLocks xmlns:a="http://schemas.openxmlformats.org/drawingml/2006/main" noChangeAspect="1"/>
                             </wp:cNvGraphicFramePr>
@@ -2804,7 +3247,7 @@
                               <a:graphicData uri="http://schemas.openxmlformats.org/drawingml/2006/picture">
                                 <pic:pic xmlns:pic="http://schemas.openxmlformats.org/drawingml/2006/picture">
                                   <pic:nvPicPr>
-                                    <pic:cNvPr id="9" name="Изображение2" descr=""/>
+                                    <pic:cNvPr id="9" name="Изображение2"/>
                                     <pic:cNvPicPr>
                                       <a:picLocks noChangeAspect="1" noChangeArrowheads="1"/>
                                     </pic:cNvPicPr>
@@ -2823,12 +3266,16 @@
                                     <a:prstGeom prst="rect">
                                       <a:avLst/>
                                     </a:prstGeom>
+                                    <a:noFill/>
                                   </pic:spPr>
                                 </pic:pic>
                               </a:graphicData>
                             </a:graphic>
                           </wp:inline>
                         </w:drawing>
+                      </w:r>
+                      <w:r>
+                        <w:rPr/>
                         <w:t xml:space="preserve">Рисунок </w:t>
                       </w:r>
                       <w:r>
@@ -2853,7 +3300,11 @@
                       </w:r>
                       <w:r>
                         <w:rPr/>
-                        <w:t>: Пример работы приложения</w:t>
+                        <w:t xml:space="preserve">: </w:t>
+                      </w:r>
+                      <w:r>
+                        <w:rPr/>
+                        <w:t>Вывод информации в консоль.</w:t>
                       </w:r>
                     </w:p>
                   </w:txbxContent>
@@ -2871,30 +3322,364 @@
         <w:spacing w:lineRule="auto" w:line="360" w:before="0" w:after="0"/>
         <w:ind w:left="709"/>
         <w:jc w:val="center"/>
-        <w:rPr/>
-      </w:pPr>
-      <w:bookmarkStart w:id="21" w:name="__RefHeading___Toc644_3412834385"/>
-      <w:bookmarkStart w:id="22" w:name="_Toc213488761"/>
-      <w:bookmarkStart w:id="23" w:name="_Toc146616696"/>
-      <w:bookmarkEnd w:id="21"/>
-      <w:r>
         <w:rPr>
           <w:rFonts w:eastAsia="Times New Roman" w:cs="Times New Roman"/>
           <w:bCs/>
           <w:color w:val="auto"/>
         </w:rPr>
-        <w:t>В</w:t>
-      </w:r>
-      <w:bookmarkEnd w:id="23"/>
+      </w:pPr>
       <w:r>
         <w:rPr>
           <w:rFonts w:eastAsia="Times New Roman" w:cs="Times New Roman"/>
           <w:bCs/>
           <w:color w:val="auto"/>
         </w:rPr>
+      </w:r>
+      <w:r>
+        <w:br w:type="page"/>
+      </w:r>
+    </w:p>
+    <w:p>
+      <w:pPr>
+        <w:pStyle w:val="Heading1"/>
+        <w:spacing w:lineRule="auto" w:line="360" w:before="0" w:after="0"/>
+        <w:ind w:left="709"/>
+        <w:jc w:val="center"/>
+        <w:rPr>
+          <w:rFonts w:eastAsia="Times New Roman" w:cs="Times New Roman"/>
+          <w:bCs/>
+          <w:color w:val="auto"/>
+        </w:rPr>
+      </w:pPr>
+      <w:r>
+        <w:rPr>
+          <w:rFonts w:eastAsia="Times New Roman" w:cs="Times New Roman"/>
+          <w:bCs/>
+          <w:color w:val="auto"/>
+        </w:rPr>
+      </w:r>
+      <w:r>
+        <w:br w:type="page"/>
+      </w:r>
+      <w:r>
+        <mc:AlternateContent>
+          <mc:Choice Requires="wps">
+            <w:drawing>
+              <wp:anchor behindDoc="0" distT="0" distB="0" distL="0" distR="0" simplePos="0" locked="0" layoutInCell="0" allowOverlap="1" relativeHeight="37">
+                <wp:simplePos x="0" y="0"/>
+                <wp:positionH relativeFrom="column">
+                  <wp:align>center</wp:align>
+                </wp:positionH>
+                <wp:positionV relativeFrom="paragraph">
+                  <wp:posOffset>214630</wp:posOffset>
+                </wp:positionV>
+                <wp:extent cx="5490210" cy="5862955"/>
+                <wp:effectExtent l="0" t="0" r="0" b="0"/>
+                <wp:wrapSquare wrapText="largest"/>
+                <wp:docPr id="10" name="Врезка6"/>
+                <a:graphic xmlns:a="http://schemas.openxmlformats.org/drawingml/2006/main">
+                  <a:graphicData uri="http://schemas.microsoft.com/office/word/2010/wordprocessingShape">
+                    <wps:wsp>
+                      <wps:cNvSpPr txBox="1"/>
+                      <wps:spPr>
+                        <a:xfrm>
+                          <a:off x="0" y="0"/>
+                          <a:ext cx="5490210" cy="5862955"/>
+                        </a:xfrm>
+                        <a:prstGeom prst="rect"/>
+                        <a:solidFill>
+                          <a:srgbClr val="FFFFFF"/>
+                        </a:solidFill>
+                      </wps:spPr>
+                      <wps:txbx>
+                        <w:txbxContent>
+                          <w:p>
+                            <w:pPr>
+                              <w:pStyle w:val="Style21"/>
+                              <w:spacing w:before="120" w:after="120"/>
+                              <w:rPr>
+                                <w:i w:val="false"/>
+                                <w:i w:val="false"/>
+                                <w:iCs w:val="false"/>
+                                <w:sz w:val="28"/>
+                                <w:szCs w:val="28"/>
+                              </w:rPr>
+                            </w:pPr>
+                            <w:r>
+                              <w:rPr>
+                                <w:i w:val="false"/>
+                                <w:iCs w:val="false"/>
+                                <w:sz w:val="28"/>
+                                <w:szCs w:val="28"/>
+                              </w:rPr>
+                              <w:drawing>
+                                <wp:inline distT="0" distB="0" distL="0" distR="0">
+                                  <wp:extent cx="5490210" cy="5490210"/>
+                                  <wp:effectExtent l="0" t="0" r="0" b="0"/>
+                                  <wp:docPr id="11" name="Изображение3"/>
+                                  <wp:cNvGraphicFramePr>
+                                    <a:graphicFrameLocks xmlns:a="http://schemas.openxmlformats.org/drawingml/2006/main" noChangeAspect="1"/>
+                                  </wp:cNvGraphicFramePr>
+                                  <a:graphic xmlns:a="http://schemas.openxmlformats.org/drawingml/2006/main">
+                                    <a:graphicData uri="http://schemas.openxmlformats.org/drawingml/2006/picture">
+                                      <pic:pic xmlns:pic="http://schemas.openxmlformats.org/drawingml/2006/picture">
+                                        <pic:nvPicPr>
+                                          <pic:cNvPr id="11" name="Изображение3"/>
+                                          <pic:cNvPicPr>
+                                            <a:picLocks noChangeAspect="1" noChangeArrowheads="1"/>
+                                          </pic:cNvPicPr>
+                                        </pic:nvPicPr>
+                                        <pic:blipFill>
+                                          <a:blip r:embed="rId8"/>
+                                          <a:stretch>
+                                            <a:fillRect/>
+                                          </a:stretch>
+                                        </pic:blipFill>
+                                        <pic:spPr bwMode="auto">
+                                          <a:xfrm>
+                                            <a:off x="0" y="0"/>
+                                            <a:ext cx="5490210" cy="5490210"/>
+                                          </a:xfrm>
+                                          <a:prstGeom prst="rect">
+                                            <a:avLst/>
+                                          </a:prstGeom>
+                                          <a:noFill/>
+                                        </pic:spPr>
+                                      </pic:pic>
+                                    </a:graphicData>
+                                  </a:graphic>
+                                </wp:inline>
+                              </w:drawing>
+                              <w:t xml:space="preserve">Рисунок </w:t>
+                            </w:r>
+                            <w:r>
+                              <w:rPr>
+                                <w:i w:val="false"/>
+                                <w:iCs w:val="false"/>
+                                <w:sz w:val="28"/>
+                                <w:szCs w:val="28"/>
+                              </w:rPr>
+                              <w:fldChar w:fldCharType="begin"/>
+                            </w:r>
+                            <w:r>
+                              <w:rPr>
+                                <w:sz w:val="28"/>
+                                <w:i w:val="false"/>
+                                <w:szCs w:val="28"/>
+                                <w:iCs w:val="false"/>
+                              </w:rPr>
+                              <w:instrText xml:space="preserve"> SEQ Рисунок \* ARABIC </w:instrText>
+                            </w:r>
+                            <w:r>
+                              <w:rPr>
+                                <w:sz w:val="28"/>
+                                <w:i w:val="false"/>
+                                <w:szCs w:val="28"/>
+                                <w:iCs w:val="false"/>
+                              </w:rPr>
+                              <w:fldChar w:fldCharType="separate"/>
+                            </w:r>
+                            <w:r>
+                              <w:rPr>
+                                <w:sz w:val="28"/>
+                                <w:i w:val="false"/>
+                                <w:szCs w:val="28"/>
+                                <w:iCs w:val="false"/>
+                              </w:rPr>
+                              <w:t>3</w:t>
+                            </w:r>
+                            <w:r>
+                              <w:rPr>
+                                <w:sz w:val="28"/>
+                                <w:i w:val="false"/>
+                                <w:szCs w:val="28"/>
+                                <w:iCs w:val="false"/>
+                              </w:rPr>
+                              <w:fldChar w:fldCharType="end"/>
+                            </w:r>
+                            <w:r>
+                              <w:rPr>
+                                <w:i w:val="false"/>
+                                <w:iCs w:val="false"/>
+                                <w:sz w:val="28"/>
+                                <w:szCs w:val="28"/>
+                              </w:rPr>
+                              <w:t>: Полученное изображение.</w:t>
+                            </w:r>
+                          </w:p>
+                        </w:txbxContent>
+                      </wps:txbx>
+                      <wps:bodyPr anchor="t" lIns="0" tIns="0" rIns="0" bIns="0">
+                        <a:noAutofit/>
+                      </wps:bodyPr>
+                    </wps:wsp>
+                  </a:graphicData>
+                </a:graphic>
+              </wp:anchor>
+            </w:drawing>
+          </mc:Choice>
+          <mc:Fallback>
+            <w:pict>
+              <v:rect style="position:absolute;rotation:-0;width:432.3pt;height:461.65pt;mso-wrap-distance-left:0pt;mso-wrap-distance-right:0pt;mso-wrap-distance-top:0pt;mso-wrap-distance-bottom:0pt;margin-top:16.9pt;mso-position-vertical-relative:text;margin-left:17.7pt;mso-position-horizontal:center;mso-position-horizontal-relative:text">
+                <v:textbox inset="0in,0in,0in,0in">
+                  <w:txbxContent>
+                    <w:p>
+                      <w:pPr>
+                        <w:pStyle w:val="Style21"/>
+                        <w:spacing w:before="120" w:after="120"/>
+                        <w:rPr>
+                          <w:i w:val="false"/>
+                          <w:i w:val="false"/>
+                          <w:iCs w:val="false"/>
+                          <w:sz w:val="28"/>
+                          <w:szCs w:val="28"/>
+                        </w:rPr>
+                      </w:pPr>
+                      <w:r>
+                        <w:rPr>
+                          <w:i w:val="false"/>
+                          <w:iCs w:val="false"/>
+                          <w:sz w:val="28"/>
+                          <w:szCs w:val="28"/>
+                        </w:rPr>
+                        <w:drawing>
+                          <wp:inline distT="0" distB="0" distL="0" distR="0">
+                            <wp:extent cx="5490210" cy="5490210"/>
+                            <wp:effectExtent l="0" t="0" r="0" b="0"/>
+                            <wp:docPr id="12" name="Изображение3"/>
+                            <wp:cNvGraphicFramePr>
+                              <a:graphicFrameLocks xmlns:a="http://schemas.openxmlformats.org/drawingml/2006/main" noChangeAspect="1"/>
+                            </wp:cNvGraphicFramePr>
+                            <a:graphic xmlns:a="http://schemas.openxmlformats.org/drawingml/2006/main">
+                              <a:graphicData uri="http://schemas.openxmlformats.org/drawingml/2006/picture">
+                                <pic:pic xmlns:pic="http://schemas.openxmlformats.org/drawingml/2006/picture">
+                                  <pic:nvPicPr>
+                                    <pic:cNvPr id="12" name="Изображение3"/>
+                                    <pic:cNvPicPr>
+                                      <a:picLocks noChangeAspect="1" noChangeArrowheads="1"/>
+                                    </pic:cNvPicPr>
+                                  </pic:nvPicPr>
+                                  <pic:blipFill>
+                                    <a:blip r:embed="rId9"/>
+                                    <a:stretch>
+                                      <a:fillRect/>
+                                    </a:stretch>
+                                  </pic:blipFill>
+                                  <pic:spPr bwMode="auto">
+                                    <a:xfrm>
+                                      <a:off x="0" y="0"/>
+                                      <a:ext cx="5490210" cy="5490210"/>
+                                    </a:xfrm>
+                                    <a:prstGeom prst="rect">
+                                      <a:avLst/>
+                                    </a:prstGeom>
+                                    <a:noFill/>
+                                  </pic:spPr>
+                                </pic:pic>
+                              </a:graphicData>
+                            </a:graphic>
+                          </wp:inline>
+                        </w:drawing>
+                        <w:t xml:space="preserve">Рисунок </w:t>
+                      </w:r>
+                      <w:r>
+                        <w:rPr>
+                          <w:i w:val="false"/>
+                          <w:iCs w:val="false"/>
+                          <w:sz w:val="28"/>
+                          <w:szCs w:val="28"/>
+                        </w:rPr>
+                        <w:fldChar w:fldCharType="begin"/>
+                      </w:r>
+                      <w:r>
+                        <w:rPr>
+                          <w:sz w:val="28"/>
+                          <w:i w:val="false"/>
+                          <w:szCs w:val="28"/>
+                          <w:iCs w:val="false"/>
+                        </w:rPr>
+                        <w:instrText xml:space="preserve"> SEQ Рисунок \* ARABIC </w:instrText>
+                      </w:r>
+                      <w:r>
+                        <w:rPr>
+                          <w:sz w:val="28"/>
+                          <w:i w:val="false"/>
+                          <w:szCs w:val="28"/>
+                          <w:iCs w:val="false"/>
+                        </w:rPr>
+                        <w:fldChar w:fldCharType="separate"/>
+                      </w:r>
+                      <w:r>
+                        <w:rPr>
+                          <w:sz w:val="28"/>
+                          <w:i w:val="false"/>
+                          <w:szCs w:val="28"/>
+                          <w:iCs w:val="false"/>
+                        </w:rPr>
+                        <w:t>3</w:t>
+                      </w:r>
+                      <w:r>
+                        <w:rPr>
+                          <w:sz w:val="28"/>
+                          <w:i w:val="false"/>
+                          <w:szCs w:val="28"/>
+                          <w:iCs w:val="false"/>
+                        </w:rPr>
+                        <w:fldChar w:fldCharType="end"/>
+                      </w:r>
+                      <w:r>
+                        <w:rPr>
+                          <w:i w:val="false"/>
+                          <w:iCs w:val="false"/>
+                          <w:sz w:val="28"/>
+                          <w:szCs w:val="28"/>
+                        </w:rPr>
+                        <w:t>: Полученное изображение.</w:t>
+                      </w:r>
+                    </w:p>
+                  </w:txbxContent>
+                </v:textbox>
+                <w10:wrap type="square" side="largest"/>
+              </v:rect>
+            </w:pict>
+          </mc:Fallback>
+        </mc:AlternateContent>
+      </w:r>
+    </w:p>
+    <w:p>
+      <w:pPr>
+        <w:pStyle w:val="Heading1"/>
+        <w:spacing w:lineRule="auto" w:line="360" w:before="0" w:after="0"/>
+        <w:ind w:left="709"/>
+        <w:jc w:val="center"/>
+        <w:rPr>
+          <w:rFonts w:eastAsia="Times New Roman" w:cs="Times New Roman"/>
+          <w:bCs/>
+          <w:color w:val="auto"/>
+        </w:rPr>
+      </w:pPr>
+      <w:bookmarkStart w:id="17" w:name="__RefHeading___Toc644_3412834385"/>
+      <w:bookmarkStart w:id="18" w:name="_Toc213488761"/>
+      <w:bookmarkStart w:id="19" w:name="_Toc146616696"/>
+      <w:bookmarkEnd w:id="17"/>
+      <w:r>
+        <w:rPr>
+          <w:rFonts w:eastAsia="Times New Roman" w:cs="Times New Roman"/>
+          <w:bCs/>
+          <w:color w:val="auto"/>
+        </w:rPr>
+        <w:t>В</w:t>
+      </w:r>
+      <w:bookmarkEnd w:id="19"/>
+      <w:r>
+        <w:rPr>
+          <w:rFonts w:eastAsia="Times New Roman" w:cs="Times New Roman"/>
+          <w:bCs/>
+          <w:color w:val="auto"/>
+        </w:rPr>
         <w:t>ыводы</w:t>
       </w:r>
-      <w:bookmarkEnd w:id="22"/>
+      <w:bookmarkEnd w:id="18"/>
     </w:p>
     <w:p>
       <w:pPr>
@@ -2929,12 +3714,12 @@
       </w:r>
     </w:p>
     <w:sectPr>
-      <w:headerReference w:type="even" r:id="rId8"/>
-      <w:headerReference w:type="default" r:id="rId9"/>
-      <w:headerReference w:type="first" r:id="rId10"/>
-      <w:footerReference w:type="even" r:id="rId11"/>
-      <w:footerReference w:type="default" r:id="rId12"/>
-      <w:footerReference w:type="first" r:id="rId13"/>
+      <w:headerReference w:type="even" r:id="rId10"/>
+      <w:headerReference w:type="default" r:id="rId11"/>
+      <w:headerReference w:type="first" r:id="rId12"/>
+      <w:footerReference w:type="even" r:id="rId13"/>
+      <w:footerReference w:type="default" r:id="rId14"/>
+      <w:footerReference w:type="first" r:id="rId15"/>
       <w:type w:val="nextPage"/>
       <w:pgSz w:w="11906" w:h="16838"/>
       <w:pgMar w:left="1701" w:right="850" w:gutter="0" w:header="1134" w:top="1548" w:footer="1134" w:bottom="1548"/>
@@ -2949,7 +3734,7 @@
 </file>
 
 <file path=word/footer1.xml><?xml version="1.0" encoding="utf-8"?>
-<w:ftr xmlns:o="urn:schemas-microsoft-com:office:office" xmlns:r="http://schemas.openxmlformats.org/officeDocument/2006/relationships" xmlns:v="urn:schemas-microsoft-com:vml" xmlns:w="http://schemas.openxmlformats.org/wordprocessingml/2006/main" xmlns:w10="urn:schemas-microsoft-com:office:word" xmlns:wp="http://schemas.openxmlformats.org/drawingml/2006/wordprocessingDrawing" xmlns:wps="http://schemas.microsoft.com/office/word/2010/wordprocessingShape" xmlns:wpg="http://schemas.microsoft.com/office/word/2010/wordprocessingGroup" xmlns:mc="http://schemas.openxmlformats.org/markup-compatibility/2006" xmlns:wp14="http://schemas.microsoft.com/office/word/2010/wordprocessingDrawing" xmlns:w14="http://schemas.microsoft.com/office/word/2010/wordml" xmlns:w15="http://schemas.microsoft.com/office/word/2012/wordml" mc:Ignorable="w14 wp14 w15">
+<w:ftr xmlns:o="urn:schemas-microsoft-com:office:office" xmlns:r="http://schemas.openxmlformats.org/officeDocument/2006/relationships" xmlns:v="urn:schemas-microsoft-com:vml" xmlns:w="http://schemas.openxmlformats.org/wordprocessingml/2006/main" xmlns:w10="urn:schemas-microsoft-com:office:word" xmlns:wp="http://schemas.openxmlformats.org/drawingml/2006/wordprocessingDrawing" xmlns:pic="http://schemas.openxmlformats.org/drawingml/2006/picture" xmlns:wps="http://schemas.microsoft.com/office/word/2010/wordprocessingShape" xmlns:wpg="http://schemas.microsoft.com/office/word/2010/wordprocessingGroup" xmlns:mc="http://schemas.openxmlformats.org/markup-compatibility/2006" xmlns:wp14="http://schemas.microsoft.com/office/word/2010/wordprocessingDrawing" xmlns:w14="http://schemas.microsoft.com/office/word/2010/wordml" xmlns:w15="http://schemas.microsoft.com/office/word/2012/wordml" mc:Ignorable="w14 wp14 w15">
   <w:p>
     <w:pPr>
       <w:pStyle w:val="Footer"/>
@@ -2963,7 +3748,7 @@
 </file>
 
 <file path=word/footer2.xml><?xml version="1.0" encoding="utf-8"?>
-<w:ftr xmlns:o="urn:schemas-microsoft-com:office:office" xmlns:r="http://schemas.openxmlformats.org/officeDocument/2006/relationships" xmlns:v="urn:schemas-microsoft-com:vml" xmlns:w="http://schemas.openxmlformats.org/wordprocessingml/2006/main" xmlns:w10="urn:schemas-microsoft-com:office:word" xmlns:wp="http://schemas.openxmlformats.org/drawingml/2006/wordprocessingDrawing" xmlns:wps="http://schemas.microsoft.com/office/word/2010/wordprocessingShape" xmlns:wpg="http://schemas.microsoft.com/office/word/2010/wordprocessingGroup" xmlns:mc="http://schemas.openxmlformats.org/markup-compatibility/2006" xmlns:wp14="http://schemas.microsoft.com/office/word/2010/wordprocessingDrawing" xmlns:w14="http://schemas.microsoft.com/office/word/2010/wordml" xmlns:w15="http://schemas.microsoft.com/office/word/2012/wordml" mc:Ignorable="w14 wp14 w15">
+<w:ftr xmlns:o="urn:schemas-microsoft-com:office:office" xmlns:r="http://schemas.openxmlformats.org/officeDocument/2006/relationships" xmlns:v="urn:schemas-microsoft-com:vml" xmlns:w="http://schemas.openxmlformats.org/wordprocessingml/2006/main" xmlns:w10="urn:schemas-microsoft-com:office:word" xmlns:wp="http://schemas.openxmlformats.org/drawingml/2006/wordprocessingDrawing" xmlns:pic="http://schemas.openxmlformats.org/drawingml/2006/picture" xmlns:wps="http://schemas.microsoft.com/office/word/2010/wordprocessingShape" xmlns:wpg="http://schemas.microsoft.com/office/word/2010/wordprocessingGroup" xmlns:mc="http://schemas.openxmlformats.org/markup-compatibility/2006" xmlns:wp14="http://schemas.microsoft.com/office/word/2010/wordprocessingDrawing" xmlns:w14="http://schemas.microsoft.com/office/word/2010/wordml" xmlns:w15="http://schemas.microsoft.com/office/word/2012/wordml" mc:Ignorable="w14 wp14 w15">
   <w:tbl>
     <w:tblPr>
       <w:tblW w:w="9345" w:type="dxa"/>
@@ -3078,7 +3863,7 @@
 </file>
 
 <file path=word/footer3.xml><?xml version="1.0" encoding="utf-8"?>
-<w:ftr xmlns:o="urn:schemas-microsoft-com:office:office" xmlns:r="http://schemas.openxmlformats.org/officeDocument/2006/relationships" xmlns:v="urn:schemas-microsoft-com:vml" xmlns:w="http://schemas.openxmlformats.org/wordprocessingml/2006/main" xmlns:w10="urn:schemas-microsoft-com:office:word" xmlns:wp="http://schemas.openxmlformats.org/drawingml/2006/wordprocessingDrawing" xmlns:wps="http://schemas.microsoft.com/office/word/2010/wordprocessingShape" xmlns:wpg="http://schemas.microsoft.com/office/word/2010/wordprocessingGroup" xmlns:mc="http://schemas.openxmlformats.org/markup-compatibility/2006" xmlns:wp14="http://schemas.microsoft.com/office/word/2010/wordprocessingDrawing" xmlns:w14="http://schemas.microsoft.com/office/word/2010/wordml" xmlns:w15="http://schemas.microsoft.com/office/word/2012/wordml" mc:Ignorable="w14 wp14 w15">
+<w:ftr xmlns:o="urn:schemas-microsoft-com:office:office" xmlns:r="http://schemas.openxmlformats.org/officeDocument/2006/relationships" xmlns:v="urn:schemas-microsoft-com:vml" xmlns:w="http://schemas.openxmlformats.org/wordprocessingml/2006/main" xmlns:w10="urn:schemas-microsoft-com:office:word" xmlns:wp="http://schemas.openxmlformats.org/drawingml/2006/wordprocessingDrawing" xmlns:pic="http://schemas.openxmlformats.org/drawingml/2006/picture" xmlns:wps="http://schemas.microsoft.com/office/word/2010/wordprocessingShape" xmlns:wpg="http://schemas.microsoft.com/office/word/2010/wordprocessingGroup" xmlns:mc="http://schemas.openxmlformats.org/markup-compatibility/2006" xmlns:wp14="http://schemas.microsoft.com/office/word/2010/wordprocessingDrawing" xmlns:w14="http://schemas.microsoft.com/office/word/2010/wordml" xmlns:w15="http://schemas.microsoft.com/office/word/2012/wordml" mc:Ignorable="w14 wp14 w15">
   <w:tbl>
     <w:tblPr>
       <w:tblW w:w="9345" w:type="dxa"/>
@@ -3184,7 +3969,7 @@
 </file>
 
 <file path=word/header1.xml><?xml version="1.0" encoding="utf-8"?>
-<w:hdr xmlns:o="urn:schemas-microsoft-com:office:office" xmlns:r="http://schemas.openxmlformats.org/officeDocument/2006/relationships" xmlns:v="urn:schemas-microsoft-com:vml" xmlns:w="http://schemas.openxmlformats.org/wordprocessingml/2006/main" xmlns:w10="urn:schemas-microsoft-com:office:word" xmlns:wp="http://schemas.openxmlformats.org/drawingml/2006/wordprocessingDrawing" xmlns:wps="http://schemas.microsoft.com/office/word/2010/wordprocessingShape" xmlns:wpg="http://schemas.microsoft.com/office/word/2010/wordprocessingGroup" xmlns:mc="http://schemas.openxmlformats.org/markup-compatibility/2006" xmlns:wp14="http://schemas.microsoft.com/office/word/2010/wordprocessingDrawing" xmlns:w14="http://schemas.microsoft.com/office/word/2010/wordml" xmlns:w15="http://schemas.microsoft.com/office/word/2012/wordml" mc:Ignorable="w14 wp14 w15">
+<w:hdr xmlns:o="urn:schemas-microsoft-com:office:office" xmlns:r="http://schemas.openxmlformats.org/officeDocument/2006/relationships" xmlns:v="urn:schemas-microsoft-com:vml" xmlns:w="http://schemas.openxmlformats.org/wordprocessingml/2006/main" xmlns:w10="urn:schemas-microsoft-com:office:word" xmlns:wp="http://schemas.openxmlformats.org/drawingml/2006/wordprocessingDrawing" xmlns:pic="http://schemas.openxmlformats.org/drawingml/2006/picture" xmlns:wps="http://schemas.microsoft.com/office/word/2010/wordprocessingShape" xmlns:wpg="http://schemas.microsoft.com/office/word/2010/wordprocessingGroup" xmlns:mc="http://schemas.openxmlformats.org/markup-compatibility/2006" xmlns:wp14="http://schemas.microsoft.com/office/word/2010/wordprocessingDrawing" xmlns:w14="http://schemas.microsoft.com/office/word/2010/wordml" xmlns:w15="http://schemas.microsoft.com/office/word/2012/wordml" mc:Ignorable="w14 wp14 w15">
   <w:p>
     <w:pPr>
       <w:pStyle w:val="Header"/>
@@ -3198,7 +3983,7 @@
 </file>
 
 <file path=word/header2.xml><?xml version="1.0" encoding="utf-8"?>
-<w:hdr xmlns:o="urn:schemas-microsoft-com:office:office" xmlns:r="http://schemas.openxmlformats.org/officeDocument/2006/relationships" xmlns:v="urn:schemas-microsoft-com:vml" xmlns:w="http://schemas.openxmlformats.org/wordprocessingml/2006/main" xmlns:w10="urn:schemas-microsoft-com:office:word" xmlns:wp="http://schemas.openxmlformats.org/drawingml/2006/wordprocessingDrawing" xmlns:wps="http://schemas.microsoft.com/office/word/2010/wordprocessingShape" xmlns:wpg="http://schemas.microsoft.com/office/word/2010/wordprocessingGroup" xmlns:mc="http://schemas.openxmlformats.org/markup-compatibility/2006" xmlns:wp14="http://schemas.microsoft.com/office/word/2010/wordprocessingDrawing" xmlns:w14="http://schemas.microsoft.com/office/word/2010/wordml" xmlns:w15="http://schemas.microsoft.com/office/word/2012/wordml" mc:Ignorable="w14 wp14 w15">
+<w:hdr xmlns:o="urn:schemas-microsoft-com:office:office" xmlns:r="http://schemas.openxmlformats.org/officeDocument/2006/relationships" xmlns:v="urn:schemas-microsoft-com:vml" xmlns:w="http://schemas.openxmlformats.org/wordprocessingml/2006/main" xmlns:w10="urn:schemas-microsoft-com:office:word" xmlns:wp="http://schemas.openxmlformats.org/drawingml/2006/wordprocessingDrawing" xmlns:pic="http://schemas.openxmlformats.org/drawingml/2006/picture" xmlns:wps="http://schemas.microsoft.com/office/word/2010/wordprocessingShape" xmlns:wpg="http://schemas.microsoft.com/office/word/2010/wordprocessingGroup" xmlns:mc="http://schemas.openxmlformats.org/markup-compatibility/2006" xmlns:wp14="http://schemas.microsoft.com/office/word/2010/wordprocessingDrawing" xmlns:w14="http://schemas.microsoft.com/office/word/2010/wordml" xmlns:w15="http://schemas.microsoft.com/office/word/2012/wordml" mc:Ignorable="w14 wp14 w15">
   <w:tbl>
     <w:tblPr>
       <w:tblW w:w="9345" w:type="dxa"/>
@@ -3286,7 +4071,7 @@
 </file>
 
 <file path=word/header3.xml><?xml version="1.0" encoding="utf-8"?>
-<w:hdr xmlns:o="urn:schemas-microsoft-com:office:office" xmlns:r="http://schemas.openxmlformats.org/officeDocument/2006/relationships" xmlns:v="urn:schemas-microsoft-com:vml" xmlns:w="http://schemas.openxmlformats.org/wordprocessingml/2006/main" xmlns:w10="urn:schemas-microsoft-com:office:word" xmlns:wp="http://schemas.openxmlformats.org/drawingml/2006/wordprocessingDrawing" xmlns:wps="http://schemas.microsoft.com/office/word/2010/wordprocessingShape" xmlns:wpg="http://schemas.microsoft.com/office/word/2010/wordprocessingGroup" xmlns:mc="http://schemas.openxmlformats.org/markup-compatibility/2006" xmlns:wp14="http://schemas.microsoft.com/office/word/2010/wordprocessingDrawing" xmlns:w14="http://schemas.microsoft.com/office/word/2010/wordml" xmlns:w15="http://schemas.microsoft.com/office/word/2012/wordml" mc:Ignorable="w14 wp14 w15">
+<w:hdr xmlns:o="urn:schemas-microsoft-com:office:office" xmlns:r="http://schemas.openxmlformats.org/officeDocument/2006/relationships" xmlns:v="urn:schemas-microsoft-com:vml" xmlns:w="http://schemas.openxmlformats.org/wordprocessingml/2006/main" xmlns:w10="urn:schemas-microsoft-com:office:word" xmlns:wp="http://schemas.openxmlformats.org/drawingml/2006/wordprocessingDrawing" xmlns:pic="http://schemas.openxmlformats.org/drawingml/2006/picture" xmlns:wps="http://schemas.microsoft.com/office/word/2010/wordprocessingShape" xmlns:wpg="http://schemas.microsoft.com/office/word/2010/wordprocessingGroup" xmlns:mc="http://schemas.openxmlformats.org/markup-compatibility/2006" xmlns:wp14="http://schemas.microsoft.com/office/word/2010/wordprocessingDrawing" xmlns:w14="http://schemas.microsoft.com/office/word/2010/wordml" xmlns:w15="http://schemas.microsoft.com/office/word/2012/wordml" mc:Ignorable="w14 wp14 w15">
   <w:tbl>
     <w:tblPr>
       <w:tblW w:w="9345" w:type="dxa"/>
@@ -3643,6 +4428,143 @@
   <w:abstractNum w:abstractNumId="3">
     <w:lvl w:ilvl="0">
       <w:start w:val="1"/>
+      <w:numFmt w:val="bullet"/>
+      <w:lvlText w:val=""/>
+      <w:lvlJc w:val="left"/>
+      <w:pPr>
+        <w:tabs>
+          <w:tab w:val="num" w:pos="720"/>
+        </w:tabs>
+        <w:ind w:left="720" w:hanging="360"/>
+      </w:pPr>
+      <w:rPr>
+        <w:rFonts w:ascii="Symbol" w:hAnsi="Symbol" w:cs="Symbol" w:hint="default"/>
+      </w:rPr>
+    </w:lvl>
+    <w:lvl w:ilvl="1">
+      <w:start w:val="1"/>
+      <w:numFmt w:val="bullet"/>
+      <w:lvlText w:val="◦"/>
+      <w:lvlJc w:val="left"/>
+      <w:pPr>
+        <w:tabs>
+          <w:tab w:val="num" w:pos="1080"/>
+        </w:tabs>
+        <w:ind w:left="1080" w:hanging="360"/>
+      </w:pPr>
+      <w:rPr>
+        <w:rFonts w:ascii="OpenSymbol" w:hAnsi="OpenSymbol" w:cs="OpenSymbol" w:hint="default"/>
+      </w:rPr>
+    </w:lvl>
+    <w:lvl w:ilvl="2">
+      <w:start w:val="1"/>
+      <w:numFmt w:val="bullet"/>
+      <w:lvlText w:val="▪"/>
+      <w:lvlJc w:val="left"/>
+      <w:pPr>
+        <w:tabs>
+          <w:tab w:val="num" w:pos="1440"/>
+        </w:tabs>
+        <w:ind w:left="1440" w:hanging="360"/>
+      </w:pPr>
+      <w:rPr>
+        <w:rFonts w:ascii="OpenSymbol" w:hAnsi="OpenSymbol" w:cs="OpenSymbol" w:hint="default"/>
+      </w:rPr>
+    </w:lvl>
+    <w:lvl w:ilvl="3">
+      <w:start w:val="1"/>
+      <w:numFmt w:val="bullet"/>
+      <w:lvlText w:val=""/>
+      <w:lvlJc w:val="left"/>
+      <w:pPr>
+        <w:tabs>
+          <w:tab w:val="num" w:pos="1800"/>
+        </w:tabs>
+        <w:ind w:left="1800" w:hanging="360"/>
+      </w:pPr>
+      <w:rPr>
+        <w:rFonts w:ascii="Symbol" w:hAnsi="Symbol" w:cs="Symbol" w:hint="default"/>
+      </w:rPr>
+    </w:lvl>
+    <w:lvl w:ilvl="4">
+      <w:start w:val="1"/>
+      <w:numFmt w:val="bullet"/>
+      <w:lvlText w:val="◦"/>
+      <w:lvlJc w:val="left"/>
+      <w:pPr>
+        <w:tabs>
+          <w:tab w:val="num" w:pos="2160"/>
+        </w:tabs>
+        <w:ind w:left="2160" w:hanging="360"/>
+      </w:pPr>
+      <w:rPr>
+        <w:rFonts w:ascii="OpenSymbol" w:hAnsi="OpenSymbol" w:cs="OpenSymbol" w:hint="default"/>
+      </w:rPr>
+    </w:lvl>
+    <w:lvl w:ilvl="5">
+      <w:start w:val="1"/>
+      <w:numFmt w:val="bullet"/>
+      <w:lvlText w:val="▪"/>
+      <w:lvlJc w:val="left"/>
+      <w:pPr>
+        <w:tabs>
+          <w:tab w:val="num" w:pos="2520"/>
+        </w:tabs>
+        <w:ind w:left="2520" w:hanging="360"/>
+      </w:pPr>
+      <w:rPr>
+        <w:rFonts w:ascii="OpenSymbol" w:hAnsi="OpenSymbol" w:cs="OpenSymbol" w:hint="default"/>
+      </w:rPr>
+    </w:lvl>
+    <w:lvl w:ilvl="6">
+      <w:start w:val="1"/>
+      <w:numFmt w:val="bullet"/>
+      <w:lvlText w:val=""/>
+      <w:lvlJc w:val="left"/>
+      <w:pPr>
+        <w:tabs>
+          <w:tab w:val="num" w:pos="2880"/>
+        </w:tabs>
+        <w:ind w:left="2880" w:hanging="360"/>
+      </w:pPr>
+      <w:rPr>
+        <w:rFonts w:ascii="Symbol" w:hAnsi="Symbol" w:cs="Symbol" w:hint="default"/>
+      </w:rPr>
+    </w:lvl>
+    <w:lvl w:ilvl="7">
+      <w:start w:val="1"/>
+      <w:numFmt w:val="bullet"/>
+      <w:lvlText w:val="◦"/>
+      <w:lvlJc w:val="left"/>
+      <w:pPr>
+        <w:tabs>
+          <w:tab w:val="num" w:pos="3240"/>
+        </w:tabs>
+        <w:ind w:left="3240" w:hanging="360"/>
+      </w:pPr>
+      <w:rPr>
+        <w:rFonts w:ascii="OpenSymbol" w:hAnsi="OpenSymbol" w:cs="OpenSymbol" w:hint="default"/>
+      </w:rPr>
+    </w:lvl>
+    <w:lvl w:ilvl="8">
+      <w:start w:val="1"/>
+      <w:numFmt w:val="bullet"/>
+      <w:lvlText w:val="▪"/>
+      <w:lvlJc w:val="left"/>
+      <w:pPr>
+        <w:tabs>
+          <w:tab w:val="num" w:pos="3600"/>
+        </w:tabs>
+        <w:ind w:left="3600" w:hanging="360"/>
+      </w:pPr>
+      <w:rPr>
+        <w:rFonts w:ascii="OpenSymbol" w:hAnsi="OpenSymbol" w:cs="OpenSymbol" w:hint="default"/>
+      </w:rPr>
+    </w:lvl>
+  </w:abstractNum>
+  <w:abstractNum w:abstractNumId="4">
+    <w:lvl w:ilvl="0">
+      <w:start w:val="1"/>
       <w:numFmt w:val="none"/>
       <w:suff w:val="nothing"/>
       <w:lvlText w:val=""/>
@@ -3767,6 +4689,9 @@
   </w:num>
   <w:num w:numId="3">
     <w:abstractNumId w:val="3"/>
+  </w:num>
+  <w:num w:numId="4">
+    <w:abstractNumId w:val="4"/>
   </w:num>
 </w:numbering>
 </file>
@@ -4186,7 +5111,7 @@
     </w:rPr>
   </w:style>
   <w:style w:type="paragraph" w:styleId="Heading1">
-    <w:name w:val="Heading 1"/>
+    <w:name w:val="heading 1"/>
     <w:basedOn w:val="Normal"/>
     <w:next w:val="Normal"/>
     <w:link w:val="1"/>
@@ -4207,7 +5132,7 @@
     </w:rPr>
   </w:style>
   <w:style w:type="paragraph" w:styleId="Heading2">
-    <w:name w:val="Heading 2"/>
+    <w:name w:val="heading 2"/>
     <w:basedOn w:val="Normal"/>
     <w:next w:val="BodyText"/>
     <w:qFormat/>
@@ -4223,7 +5148,7 @@
     </w:rPr>
   </w:style>
   <w:style w:type="paragraph" w:styleId="Heading3">
-    <w:name w:val="Heading 3"/>
+    <w:name w:val="heading 3"/>
     <w:basedOn w:val="Normal"/>
     <w:next w:val="BodyText"/>
     <w:qFormat/>
@@ -4285,20 +5210,20 @@
     <w:qFormat/>
     <w:rPr/>
   </w:style>
-  <w:style w:type="character" w:styleId="Style13">
-    <w:name w:val="Ссылка указателя"/>
+  <w:style w:type="character" w:styleId="user">
+    <w:name w:val="Ссылка указателя (user)"/>
     <w:qFormat/>
     <w:rPr/>
   </w:style>
-  <w:style w:type="character" w:styleId="Style14" w:customStyle="1">
-    <w:name w:val="Маркеры"/>
+  <w:style w:type="character" w:styleId="user1" w:customStyle="1">
+    <w:name w:val="Маркеры (user)"/>
     <w:qFormat/>
     <w:rPr>
       <w:rFonts w:ascii="OpenSymbol" w:hAnsi="OpenSymbol" w:eastAsia="OpenSymbol" w:cs="OpenSymbol"/>
     </w:rPr>
   </w:style>
-  <w:style w:type="character" w:styleId="Style15" w:customStyle="1">
-    <w:name w:val="Символ нумерации"/>
+  <w:style w:type="character" w:styleId="user2" w:customStyle="1">
+    <w:name w:val="Символ нумерации (user)"/>
     <w:qFormat/>
     <w:rPr>
       <w:rFonts w:ascii="Times New Roman" w:hAnsi="Times New Roman"/>
@@ -4324,14 +5249,26 @@
       <w:u w:val="single"/>
     </w:rPr>
   </w:style>
-  <w:style w:type="character" w:styleId="Style16" w:customStyle="1">
-    <w:name w:val="Исходный текст"/>
+  <w:style w:type="character" w:styleId="user3" w:customStyle="1">
+    <w:name w:val="Исходный текст (user)"/>
     <w:qFormat/>
     <w:rPr>
       <w:rFonts w:ascii="Liberation Mono" w:hAnsi="Liberation Mono" w:eastAsia="Liberation Mono" w:cs="Liberation Mono"/>
     </w:rPr>
   </w:style>
-  <w:style w:type="paragraph" w:styleId="Style17">
+  <w:style w:type="character" w:styleId="Style13">
+    <w:name w:val="Ссылка указателя"/>
+    <w:qFormat/>
+    <w:rPr/>
+  </w:style>
+  <w:style w:type="character" w:styleId="Style14">
+    <w:name w:val="Маркеры"/>
+    <w:qFormat/>
+    <w:rPr>
+      <w:rFonts w:ascii="OpenSymbol" w:hAnsi="OpenSymbol" w:eastAsia="OpenSymbol" w:cs="OpenSymbol"/>
+    </w:rPr>
+  </w:style>
+  <w:style w:type="paragraph" w:styleId="Style15">
     <w:name w:val="Заголовок"/>
     <w:basedOn w:val="Normal"/>
     <w:next w:val="BodyText"/>
@@ -4341,7 +5278,7 @@
       <w:spacing w:before="240" w:after="120"/>
     </w:pPr>
     <w:rPr>
-      <w:rFonts w:ascii="Liberation Sans" w:hAnsi="Liberation Sans" w:eastAsia="Microsoft YaHei" w:cs="Lucida Sans"/>
+      <w:rFonts w:ascii="Liberation Sans" w:hAnsi="Liberation Sans" w:eastAsia="Microsoft YaHei" w:cs="Arial"/>
       <w:sz w:val="28"/>
       <w:szCs w:val="28"/>
     </w:rPr>
@@ -4365,7 +5302,7 @@
     </w:rPr>
   </w:style>
   <w:style w:type="paragraph" w:styleId="Caption">
-    <w:name w:val="Caption"/>
+    <w:name w:val="caption"/>
     <w:basedOn w:val="Normal"/>
     <w:qFormat/>
     <w:pPr>
@@ -4380,8 +5317,34 @@
       <w:szCs w:val="24"/>
     </w:rPr>
   </w:style>
-  <w:style w:type="paragraph" w:styleId="Style18">
+  <w:style w:type="paragraph" w:styleId="Style16">
     <w:name w:val="Указатель"/>
+    <w:basedOn w:val="Normal"/>
+    <w:qFormat/>
+    <w:pPr>
+      <w:suppressLineNumbers/>
+    </w:pPr>
+    <w:rPr>
+      <w:rFonts w:cs="Arial"/>
+    </w:rPr>
+  </w:style>
+  <w:style w:type="paragraph" w:styleId="user4">
+    <w:name w:val="Заголовок (user)"/>
+    <w:basedOn w:val="Normal"/>
+    <w:next w:val="BodyText"/>
+    <w:qFormat/>
+    <w:pPr>
+      <w:keepNext w:val="true"/>
+      <w:spacing w:before="240" w:after="120"/>
+    </w:pPr>
+    <w:rPr>
+      <w:rFonts w:ascii="Liberation Sans" w:hAnsi="Liberation Sans" w:eastAsia="Microsoft YaHei" w:cs="Lucida Sans"/>
+      <w:sz w:val="28"/>
+      <w:szCs w:val="28"/>
+    </w:rPr>
+  </w:style>
+  <w:style w:type="paragraph" w:styleId="user5">
+    <w:name w:val="Указатель (user)"/>
     <w:basedOn w:val="Normal"/>
     <w:qFormat/>
     <w:pPr>
@@ -4391,7 +5354,7 @@
       <w:rFonts w:cs="Lucida Sans"/>
     </w:rPr>
   </w:style>
-  <w:style w:type="paragraph" w:styleId="Caption1">
+  <w:style w:type="paragraph" w:styleId="caption1">
     <w:name w:val="caption1"/>
     <w:basedOn w:val="Normal"/>
     <w:qFormat/>
@@ -4422,7 +5385,7 @@
       <w:szCs w:val="56"/>
     </w:rPr>
   </w:style>
-  <w:style w:type="paragraph" w:styleId="Caption11">
+  <w:style w:type="paragraph" w:styleId="caption11">
     <w:name w:val="caption11"/>
     <w:basedOn w:val="Normal"/>
     <w:qFormat/>
@@ -4438,14 +5401,14 @@
       <w:szCs w:val="24"/>
     </w:rPr>
   </w:style>
-  <w:style w:type="paragraph" w:styleId="Indexheading1">
+  <w:style w:type="paragraph" w:styleId="indexheading1">
     <w:name w:val="index heading1"/>
     <w:basedOn w:val="Title"/>
     <w:qFormat/>
     <w:pPr/>
     <w:rPr/>
   </w:style>
-  <w:style w:type="paragraph" w:styleId="Caption111" w:customStyle="1">
+  <w:style w:type="paragraph" w:styleId="caption111" w:customStyle="1">
     <w:name w:val="caption111"/>
     <w:basedOn w:val="Normal"/>
     <w:qFormat/>
@@ -4461,7 +5424,7 @@
       <w:szCs w:val="24"/>
     </w:rPr>
   </w:style>
-  <w:style w:type="paragraph" w:styleId="Indexheading11" w:customStyle="1">
+  <w:style w:type="paragraph" w:styleId="indexheading11" w:customStyle="1">
     <w:name w:val="index heading11"/>
     <w:basedOn w:val="Normal"/>
     <w:qFormat/>
@@ -4469,7 +5432,7 @@
     <w:rPr/>
   </w:style>
   <w:style w:type="paragraph" w:styleId="TOC1">
-    <w:name w:val="TOC 1"/>
+    <w:name w:val="toc 1"/>
     <w:basedOn w:val="Normal"/>
     <w:next w:val="Normal"/>
     <w:autoRedefine/>
@@ -4480,14 +5443,21 @@
     </w:pPr>
     <w:rPr/>
   </w:style>
-  <w:style w:type="paragraph" w:styleId="Style19" w:customStyle="1">
+  <w:style w:type="paragraph" w:styleId="Style17" w:customStyle="1">
     <w:name w:val="Колонтитул"/>
     <w:basedOn w:val="Normal"/>
     <w:qFormat/>
     <w:pPr/>
     <w:rPr/>
   </w:style>
-  <w:style w:type="paragraph" w:styleId="Style20">
+  <w:style w:type="paragraph" w:styleId="user6">
+    <w:name w:val="Колонтитулы (user)"/>
+    <w:basedOn w:val="Normal"/>
+    <w:qFormat/>
+    <w:pPr/>
+    <w:rPr/>
+  </w:style>
+  <w:style w:type="paragraph" w:styleId="Style18">
     <w:name w:val="Колонтитулы"/>
     <w:basedOn w:val="Normal"/>
     <w:qFormat/>
@@ -4495,7 +5465,7 @@
     <w:rPr/>
   </w:style>
   <w:style w:type="paragraph" w:styleId="Header">
-    <w:name w:val="Header"/>
+    <w:name w:val="header"/>
     <w:basedOn w:val="Normal"/>
     <w:link w:val="Style11"/>
     <w:uiPriority w:val="99"/>
@@ -4511,7 +5481,7 @@
     <w:rPr/>
   </w:style>
   <w:style w:type="paragraph" w:styleId="Footer">
-    <w:name w:val="Footer"/>
+    <w:name w:val="footer"/>
     <w:basedOn w:val="Normal"/>
     <w:link w:val="Style12"/>
     <w:uiPriority w:val="99"/>
@@ -4538,16 +5508,16 @@
     </w:pPr>
     <w:rPr/>
   </w:style>
-  <w:style w:type="paragraph" w:styleId="Indexheading2">
+  <w:style w:type="paragraph" w:styleId="indexheading2">
     <w:name w:val="index heading2"/>
-    <w:basedOn w:val="Style17"/>
+    <w:basedOn w:val="user4"/>
     <w:qFormat/>
     <w:pPr/>
     <w:rPr/>
   </w:style>
   <w:style w:type="paragraph" w:styleId="IndexHeading">
-    <w:name w:val="Index Heading"/>
-    <w:basedOn w:val="Style17"/>
+    <w:name w:val="index heading"/>
+    <w:basedOn w:val="user4"/>
     <w:pPr/>
     <w:rPr/>
   </w:style>
@@ -4567,9 +5537,9 @@
       <w:lang w:val="en-US"/>
     </w:rPr>
   </w:style>
-  <w:style w:type="paragraph" w:styleId="Style21" w:customStyle="1">
-    <w:name w:val="Рисунок"/>
-    <w:basedOn w:val="Caption111"/>
+  <w:style w:type="paragraph" w:styleId="user7" w:customStyle="1">
+    <w:name w:val="Рисунок (user)"/>
+    <w:basedOn w:val="caption111"/>
     <w:qFormat/>
     <w:pPr/>
     <w:rPr>
@@ -4579,15 +5549,15 @@
       <w:szCs w:val="28"/>
     </w:rPr>
   </w:style>
-  <w:style w:type="paragraph" w:styleId="Style22">
-    <w:name w:val="Содержимое врезки"/>
+  <w:style w:type="paragraph" w:styleId="user8">
+    <w:name w:val="Содержимое врезки (user)"/>
     <w:basedOn w:val="Normal"/>
     <w:qFormat/>
     <w:pPr/>
     <w:rPr/>
   </w:style>
-  <w:style w:type="paragraph" w:styleId="Style23" w:customStyle="1">
-    <w:name w:val="Содержимое таблицы"/>
+  <w:style w:type="paragraph" w:styleId="user9" w:customStyle="1">
+    <w:name w:val="Содержимое таблицы (user)"/>
     <w:basedOn w:val="Normal"/>
     <w:qFormat/>
     <w:pPr>
@@ -4596,9 +5566,9 @@
     </w:pPr>
     <w:rPr/>
   </w:style>
-  <w:style w:type="paragraph" w:styleId="Style24" w:customStyle="1">
-    <w:name w:val="Заголовок таблицы"/>
-    <w:basedOn w:val="Style23"/>
+  <w:style w:type="paragraph" w:styleId="user10" w:customStyle="1">
+    <w:name w:val="Заголовок таблицы (user)"/>
+    <w:basedOn w:val="user9"/>
     <w:qFormat/>
     <w:pPr>
       <w:jc w:val="center"/>
@@ -4608,22 +5578,22 @@
       <w:bCs/>
     </w:rPr>
   </w:style>
-  <w:style w:type="paragraph" w:styleId="Style25" w:customStyle="1">
-    <w:name w:val="Фигура"/>
-    <w:basedOn w:val="Caption111"/>
+  <w:style w:type="paragraph" w:styleId="user11" w:customStyle="1">
+    <w:name w:val="Фигура (user)"/>
+    <w:basedOn w:val="caption111"/>
     <w:qFormat/>
     <w:pPr/>
     <w:rPr/>
   </w:style>
-  <w:style w:type="paragraph" w:styleId="Style26" w:customStyle="1">
+  <w:style w:type="paragraph" w:styleId="Style19" w:customStyle="1">
     <w:name w:val="График"/>
-    <w:basedOn w:val="Caption111"/>
+    <w:basedOn w:val="caption111"/>
     <w:qFormat/>
     <w:pPr/>
     <w:rPr/>
   </w:style>
   <w:style w:type="paragraph" w:styleId="TOC2">
-    <w:name w:val="TOC 2"/>
+    <w:name w:val="toc 2"/>
     <w:basedOn w:val="Normal"/>
     <w:uiPriority w:val="39"/>
     <w:pPr>
@@ -4636,7 +5606,7 @@
     <w:rPr/>
   </w:style>
   <w:style w:type="paragraph" w:styleId="TOC3">
-    <w:name w:val="TOC 3"/>
+    <w:name w:val="toc 3"/>
     <w:basedOn w:val="Normal"/>
     <w:pPr>
       <w:tabs>
@@ -4647,8 +5617,22 @@
     </w:pPr>
     <w:rPr/>
   </w:style>
-  <w:style w:type="numbering" w:styleId="Style27" w:default="1">
-    <w:name w:val="Без списка"/>
+  <w:style w:type="paragraph" w:styleId="Style20">
+    <w:name w:val="Содержимое врезки"/>
+    <w:basedOn w:val="Normal"/>
+    <w:qFormat/>
+    <w:pPr/>
+    <w:rPr/>
+  </w:style>
+  <w:style w:type="paragraph" w:styleId="Style21">
+    <w:name w:val="Рисунок"/>
+    <w:basedOn w:val="Caption"/>
+    <w:qFormat/>
+    <w:pPr/>
+    <w:rPr/>
+  </w:style>
+  <w:style w:type="numbering" w:styleId="user12" w:default="1">
+    <w:name w:val="Без списка (user)"/>
     <w:uiPriority w:val="99"/>
     <w:semiHidden/>
     <w:unhideWhenUsed/>

</xml_diff>

<commit_message>
Added description of alpha in docs
</commit_message>
<xml_diff>
--- a/docs/Силинцев Владислав Лаб 4 P3314.docx
+++ b/docs/Силинцев Владислав Лаб 4 P3314.docx
@@ -568,26 +568,27 @@
           </w:r>
           <w:r>
             <w:rPr>
-              <w:rStyle w:val="Style13"/>
+              <w:rStyle w:val="user"/>
             </w:rPr>
             <w:instrText xml:space="preserve"> TOC \f \o "1-9" \h</w:instrText>
           </w:r>
           <w:r>
             <w:rPr>
-              <w:rStyle w:val="Style13"/>
+              <w:rStyle w:val="user"/>
             </w:rPr>
             <w:fldChar w:fldCharType="separate"/>
           </w:r>
-          <w:hyperlink w:anchor="__RefHeading___Toc636_3412834385" w:tooltip="Цель работы">
-            <w:r>
-              <w:rPr>
-                <w:rStyle w:val="Style13"/>
-              </w:rPr>
-              <w:t>Цель работы</w:t>
-              <w:tab/>
-              <w:t>3</w:t>
-            </w:r>
-          </w:hyperlink>
+          <w:r>
+            <w:rPr>
+              <w:rStyle w:val="user"/>
+            </w:rPr>
+            <w:t>Цель работы</w:t>
+          </w:r>
+          <w:r>
+            <w:rPr/>
+            <w:tab/>
+            <w:t>3</w:t>
+          </w:r>
         </w:p>
         <w:p>
           <w:pPr>
@@ -598,16 +599,12 @@
             </w:tabs>
             <w:rPr/>
           </w:pPr>
-          <w:hyperlink w:anchor="__RefHeading___Toc638_3412834385" w:tooltip="Задание">
-            <w:r>
-              <w:rPr>
-                <w:rStyle w:val="Style13"/>
-              </w:rPr>
-              <w:t>Задание</w:t>
-              <w:tab/>
-              <w:t>3</w:t>
-            </w:r>
-          </w:hyperlink>
+          <w:r>
+            <w:rPr/>
+            <w:t>Задание</w:t>
+            <w:tab/>
+            <w:t>3</w:t>
+          </w:r>
         </w:p>
         <w:p>
           <w:pPr>
@@ -618,16 +615,12 @@
             </w:tabs>
             <w:rPr/>
           </w:pPr>
-          <w:hyperlink w:anchor="__RefHeading___Toc522_1614521587_%25D0%2" w:tooltip="Алгоритм разработанного приложения">
-            <w:r>
-              <w:rPr>
-                <w:rStyle w:val="Style13"/>
-              </w:rPr>
-              <w:t>Алгоритм разработанного приложения</w:t>
-              <w:tab/>
-              <w:t>5</w:t>
-            </w:r>
-          </w:hyperlink>
+          <w:r>
+            <w:rPr/>
+            <w:t>Алгоритм разработанного приложения</w:t>
+            <w:tab/>
+            <w:t>5</w:t>
+          </w:r>
         </w:p>
         <w:p>
           <w:pPr>
@@ -638,16 +631,12 @@
             </w:tabs>
             <w:rPr/>
           </w:pPr>
-          <w:hyperlink w:anchor="__RefHeading___Toc913_30801287_%25D0%259" w:tooltip="Интерфейс пользователя">
-            <w:r>
-              <w:rPr>
-                <w:rStyle w:val="Style13"/>
-              </w:rPr>
-              <w:t>Интерфейс пользователя</w:t>
-              <w:tab/>
-              <w:t>5</w:t>
-            </w:r>
-          </w:hyperlink>
+          <w:r>
+            <w:rPr/>
+            <w:t>Интерфейс пользователя</w:t>
+            <w:tab/>
+            <w:t>5</w:t>
+          </w:r>
         </w:p>
         <w:p>
           <w:pPr>
@@ -658,16 +647,12 @@
             </w:tabs>
             <w:rPr/>
           </w:pPr>
-          <w:hyperlink w:anchor="__RefHeading___Toc913_30801287_%25D0%251" w:tooltip="Алгоритм работы">
-            <w:r>
-              <w:rPr>
-                <w:rStyle w:val="Style13"/>
-              </w:rPr>
-              <w:t>Алгоритм работы</w:t>
-              <w:tab/>
-              <w:t>5</w:t>
-            </w:r>
-          </w:hyperlink>
+          <w:r>
+            <w:rPr/>
+            <w:t>Алгоритм работы</w:t>
+            <w:tab/>
+            <w:t>5</w:t>
+          </w:r>
         </w:p>
         <w:p>
           <w:pPr>
@@ -678,16 +663,12 @@
             </w:tabs>
             <w:rPr/>
           </w:pPr>
-          <w:hyperlink w:anchor="__RefHeading___Toc913_30801287_%25D0%252" w:tooltip="Формула">
-            <w:r>
-              <w:rPr>
-                <w:rStyle w:val="Style13"/>
-              </w:rPr>
-              <w:t>Формула</w:t>
-              <w:tab/>
-              <w:t>5</w:t>
-            </w:r>
-          </w:hyperlink>
+          <w:r>
+            <w:rPr/>
+            <w:t>Формула</w:t>
+            <w:tab/>
+            <w:t>5</w:t>
+          </w:r>
         </w:p>
         <w:p>
           <w:pPr>
@@ -698,16 +679,12 @@
             </w:tabs>
             <w:rPr/>
           </w:pPr>
-          <w:hyperlink w:anchor="__RefHeading___Toc673_3612759378" w:tooltip="Сохранение файла">
-            <w:r>
-              <w:rPr>
-                <w:rStyle w:val="Style13"/>
-              </w:rPr>
-              <w:t>Сохранение файла</w:t>
-              <w:tab/>
-              <w:t>6</w:t>
-            </w:r>
-          </w:hyperlink>
+          <w:r>
+            <w:rPr/>
+            <w:t>Сохранение файла</w:t>
+            <w:tab/>
+            <w:t>6</w:t>
+          </w:r>
         </w:p>
         <w:p>
           <w:pPr>
@@ -718,16 +695,12 @@
             </w:tabs>
             <w:rPr/>
           </w:pPr>
-          <w:hyperlink w:anchor="__RefHeading___Toc522_1614521587_%25D0%1" w:tooltip="Листинг программы">
-            <w:r>
-              <w:rPr>
-                <w:rStyle w:val="Style13"/>
-              </w:rPr>
-              <w:t>Листинг программы</w:t>
-              <w:tab/>
-              <w:t>7</w:t>
-            </w:r>
-          </w:hyperlink>
+          <w:r>
+            <w:rPr/>
+            <w:t>Листинг программы</w:t>
+            <w:tab/>
+            <w:t>7</w:t>
+          </w:r>
         </w:p>
         <w:p>
           <w:pPr>
@@ -738,16 +711,12 @@
             </w:tabs>
             <w:rPr/>
           </w:pPr>
-          <w:hyperlink w:anchor="__RefHeading___Toc524_1614521587_%25D0%2" w:tooltip="Результаты работы программы">
-            <w:r>
-              <w:rPr>
-                <w:rStyle w:val="Style13"/>
-              </w:rPr>
-              <w:t>Результаты работы программы</w:t>
-              <w:tab/>
-              <w:t>7</w:t>
-            </w:r>
-          </w:hyperlink>
+          <w:r>
+            <w:rPr/>
+            <w:t>Результаты работы программы</w:t>
+            <w:tab/>
+            <w:t>7</w:t>
+          </w:r>
         </w:p>
         <w:p>
           <w:pPr>
@@ -758,20 +727,14 @@
             </w:tabs>
             <w:rPr/>
           </w:pPr>
-          <w:hyperlink w:anchor="__RefHeading___Toc644_3412834385" w:tooltip="Выводы">
-            <w:r>
-              <w:rPr>
-                <w:rStyle w:val="Style13"/>
-              </w:rPr>
-              <w:t>Выводы</w:t>
-              <w:tab/>
-              <w:t>9</w:t>
-            </w:r>
-          </w:hyperlink>
           <w:r>
-            <w:rPr>
-              <w:rStyle w:val="Style13"/>
-            </w:rPr>
+            <w:rPr/>
+            <w:t>Выводы</w:t>
+            <w:tab/>
+            <w:t>9</w:t>
+          </w:r>
+          <w:r>
+            <w:rPr/>
             <w:fldChar w:fldCharType="end"/>
           </w:r>
         </w:p>
@@ -1734,11 +1697,7 @@
       </w:r>
       <w:r>
         <w:rPr/>
-        <w:t>фоновая составляющая освещенности в точке</w:t>
-      </w:r>
-      <w:r>
-        <w:rPr/>
-        <w:t>.</w:t>
+        <w:t>фоновая составляющая освещенности в точке.</w:t>
       </w:r>
     </w:p>
     <w:p>
@@ -1781,11 +1740,7 @@
       </w:r>
       <w:r>
         <w:rPr/>
-        <w:t>рассеянная составляющая освещенности в точке</w:t>
-      </w:r>
-      <w:r>
-        <w:rPr/>
-        <w:t>.</w:t>
+        <w:t>рассеянная составляющая освещенности в точке.</w:t>
       </w:r>
     </w:p>
     <w:p>
@@ -1828,27 +1783,7 @@
       </w:r>
       <w:r>
         <w:rPr/>
-        <w:t>свойство м</w:t>
-      </w:r>
-      <w:r>
-        <w:rPr/>
-        <w:t>а</w:t>
-      </w:r>
-      <w:r>
-        <w:rPr/>
-        <w:t>т</w:t>
-      </w:r>
-      <w:r>
-        <w:rPr/>
-        <w:t>е</w:t>
-      </w:r>
-      <w:r>
-        <w:rPr/>
-        <w:t>риала воспринимать рассеянное освещение</w:t>
-      </w:r>
-      <w:r>
-        <w:rPr/>
-        <w:t>.</w:t>
+        <w:t>свойство материала воспринимать рассеянное освещение.</w:t>
       </w:r>
     </w:p>
     <w:p>
@@ -2097,6 +2032,37 @@
       <w:r>
         <w:rPr/>
         <w:t>мощность зеркального освещения.</w:t>
+      </w:r>
+    </w:p>
+    <w:p>
+      <w:pPr>
+        <w:pStyle w:val="BodyText"/>
+        <w:numPr>
+          <w:ilvl w:val="0"/>
+          <w:numId w:val="3"/>
+        </w:numPr>
+        <w:spacing w:lineRule="auto" w:line="360" w:before="0" w:after="159"/>
+        <w:jc w:val="both"/>
+        <w:rPr/>
+      </w:pPr>
+      <w:r>
+        <w:rPr/>
+      </w:r>
+      <m:oMath xmlns:m="http://schemas.openxmlformats.org/officeDocument/2006/math">
+        <m:r>
+          <w:rPr>
+            <w:rFonts w:ascii="Cambria Math" w:hAnsi="Cambria Math"/>
+          </w:rPr>
+          <m:t xml:space="preserve">α</m:t>
+        </m:r>
+      </m:oMath>
+      <w:r>
+        <w:rPr/>
+        <w:t xml:space="preserve"> – </w:t>
+      </w:r>
+      <w:r>
+        <w:rPr/>
+        <w:t>коэффициент блеска, свойство материала.</w:t>
       </w:r>
     </w:p>
     <w:p>
@@ -2859,7 +2825,10 @@
         </w:rPr>
       </w:pPr>
       <w:r>
-        <w:rPr/>
+        <w:rPr>
+          <w:rFonts w:eastAsia="Times New Roman" w:cs="Times New Roman"/>
+          <w:szCs w:val="28"/>
+        </w:rPr>
         <mc:AlternateContent>
           <mc:Choice Requires="wps">
             <w:drawing>
@@ -2904,12 +2873,14 @@
                         <w:txbxContent>
                           <w:p>
                             <w:pPr>
-                              <w:pStyle w:val="user7"/>
+                              <w:pStyle w:val="Style21"/>
                               <w:spacing w:before="120" w:after="120"/>
                               <w:rPr/>
                             </w:pPr>
                             <w:r>
-                              <w:rPr/>
+                              <w:rPr>
+                                <w:color w:val="000000"/>
+                              </w:rPr>
                               <w:drawing>
                                 <wp:inline distT="0" distB="0" distL="0" distR="0">
                                   <wp:extent cx="5940425" cy="3192780"/>
@@ -2950,36 +2921,46 @@
                               </w:drawing>
                             </w:r>
                             <w:r>
-                              <w:rPr/>
+                              <w:rPr>
+                                <w:color w:val="000000"/>
+                              </w:rPr>
                               <w:t xml:space="preserve">Рисунок </w:t>
                             </w:r>
                             <w:r>
-                              <w:rPr/>
+                              <w:rPr>
+                                <w:color w:val="000000"/>
+                              </w:rPr>
                               <w:fldChar w:fldCharType="begin"/>
                             </w:r>
                             <w:r>
-                              <w:rPr/>
+                              <w:rPr>
+                                <w:color w:val="000000"/>
+                              </w:rPr>
                               <w:instrText xml:space="preserve"> SEQ Рисунок \* ARABIC </w:instrText>
                             </w:r>
                             <w:r>
-                              <w:rPr/>
+                              <w:rPr>
+                                <w:color w:val="000000"/>
+                              </w:rPr>
                               <w:fldChar w:fldCharType="separate"/>
                             </w:r>
                             <w:r>
-                              <w:rPr/>
+                              <w:rPr>
+                                <w:color w:val="000000"/>
+                              </w:rPr>
                               <w:t>1</w:t>
                             </w:r>
                             <w:r>
-                              <w:rPr/>
+                              <w:rPr>
+                                <w:color w:val="000000"/>
+                              </w:rPr>
                               <w:fldChar w:fldCharType="end"/>
                             </w:r>
                             <w:r>
-                              <w:rPr/>
-                              <w:t xml:space="preserve">: </w:t>
-                            </w:r>
-                            <w:r>
-                              <w:rPr/>
-                              <w:t>Входные данные.</w:t>
+                              <w:rPr>
+                                <w:color w:val="000000"/>
+                              </w:rPr>
+                              <w:t>: Входные данные.</w:t>
                             </w:r>
                           </w:p>
                         </w:txbxContent>
@@ -3002,12 +2983,14 @@
                   <w:txbxContent>
                     <w:p>
                       <w:pPr>
-                        <w:pStyle w:val="user7"/>
+                        <w:pStyle w:val="Style21"/>
                         <w:spacing w:before="120" w:after="120"/>
                         <w:rPr/>
                       </w:pPr>
                       <w:r>
-                        <w:rPr/>
+                        <w:rPr>
+                          <w:color w:val="000000"/>
+                        </w:rPr>
                         <w:drawing>
                           <wp:inline distT="0" distB="0" distL="0" distR="0">
                             <wp:extent cx="5940425" cy="3192780"/>
@@ -3048,36 +3031,46 @@
                         </w:drawing>
                       </w:r>
                       <w:r>
-                        <w:rPr/>
+                        <w:rPr>
+                          <w:color w:val="000000"/>
+                        </w:rPr>
                         <w:t xml:space="preserve">Рисунок </w:t>
                       </w:r>
                       <w:r>
-                        <w:rPr/>
+                        <w:rPr>
+                          <w:color w:val="000000"/>
+                        </w:rPr>
                         <w:fldChar w:fldCharType="begin"/>
                       </w:r>
                       <w:r>
-                        <w:rPr/>
+                        <w:rPr>
+                          <w:color w:val="000000"/>
+                        </w:rPr>
                         <w:instrText xml:space="preserve"> SEQ Рисунок \* ARABIC </w:instrText>
                       </w:r>
                       <w:r>
-                        <w:rPr/>
+                        <w:rPr>
+                          <w:color w:val="000000"/>
+                        </w:rPr>
                         <w:fldChar w:fldCharType="separate"/>
                       </w:r>
                       <w:r>
-                        <w:rPr/>
+                        <w:rPr>
+                          <w:color w:val="000000"/>
+                        </w:rPr>
                         <w:t>1</w:t>
                       </w:r>
                       <w:r>
-                        <w:rPr/>
+                        <w:rPr>
+                          <w:color w:val="000000"/>
+                        </w:rPr>
                         <w:fldChar w:fldCharType="end"/>
                       </w:r>
                       <w:r>
-                        <w:rPr/>
-                        <w:t xml:space="preserve">: </w:t>
-                      </w:r>
-                      <w:r>
-                        <w:rPr/>
-                        <w:t>Входные данные.</w:t>
+                        <w:rPr>
+                          <w:color w:val="000000"/>
+                        </w:rPr>
+                        <w:t>: Входные данные.</w:t>
                       </w:r>
                     </w:p>
                   </w:txbxContent>
@@ -3131,12 +3124,14 @@
                         <w:txbxContent>
                           <w:p>
                             <w:pPr>
-                              <w:pStyle w:val="user7"/>
+                              <w:pStyle w:val="Style21"/>
                               <w:spacing w:before="120" w:after="120"/>
                               <w:rPr/>
                             </w:pPr>
                             <w:r>
-                              <w:rPr/>
+                              <w:rPr>
+                                <w:color w:val="000000"/>
+                              </w:rPr>
                               <w:drawing>
                                 <wp:inline distT="0" distB="0" distL="0" distR="0">
                                   <wp:extent cx="5940425" cy="1118235"/>
@@ -3177,36 +3172,46 @@
                               </w:drawing>
                             </w:r>
                             <w:r>
-                              <w:rPr/>
+                              <w:rPr>
+                                <w:color w:val="000000"/>
+                              </w:rPr>
                               <w:t xml:space="preserve">Рисунок </w:t>
                             </w:r>
                             <w:r>
-                              <w:rPr/>
+                              <w:rPr>
+                                <w:color w:val="000000"/>
+                              </w:rPr>
                               <w:fldChar w:fldCharType="begin"/>
                             </w:r>
                             <w:r>
-                              <w:rPr/>
+                              <w:rPr>
+                                <w:color w:val="000000"/>
+                              </w:rPr>
                               <w:instrText xml:space="preserve"> SEQ Рисунок \* ARABIC </w:instrText>
                             </w:r>
                             <w:r>
-                              <w:rPr/>
+                              <w:rPr>
+                                <w:color w:val="000000"/>
+                              </w:rPr>
                               <w:fldChar w:fldCharType="separate"/>
                             </w:r>
                             <w:r>
-                              <w:rPr/>
+                              <w:rPr>
+                                <w:color w:val="000000"/>
+                              </w:rPr>
                               <w:t>2</w:t>
                             </w:r>
                             <w:r>
-                              <w:rPr/>
+                              <w:rPr>
+                                <w:color w:val="000000"/>
+                              </w:rPr>
                               <w:fldChar w:fldCharType="end"/>
                             </w:r>
                             <w:r>
-                              <w:rPr/>
-                              <w:t xml:space="preserve">: </w:t>
-                            </w:r>
-                            <w:r>
-                              <w:rPr/>
-                              <w:t>Вывод информации в консоль.</w:t>
+                              <w:rPr>
+                                <w:color w:val="000000"/>
+                              </w:rPr>
+                              <w:t>: Вывод информации в консоль.</w:t>
                             </w:r>
                           </w:p>
                         </w:txbxContent>
@@ -3229,12 +3234,14 @@
                   <w:txbxContent>
                     <w:p>
                       <w:pPr>
-                        <w:pStyle w:val="user7"/>
+                        <w:pStyle w:val="Style21"/>
                         <w:spacing w:before="120" w:after="120"/>
                         <w:rPr/>
                       </w:pPr>
                       <w:r>
-                        <w:rPr/>
+                        <w:rPr>
+                          <w:color w:val="000000"/>
+                        </w:rPr>
                         <w:drawing>
                           <wp:inline distT="0" distB="0" distL="0" distR="0">
                             <wp:extent cx="5940425" cy="1118235"/>
@@ -3275,36 +3282,46 @@
                         </w:drawing>
                       </w:r>
                       <w:r>
-                        <w:rPr/>
+                        <w:rPr>
+                          <w:color w:val="000000"/>
+                        </w:rPr>
                         <w:t xml:space="preserve">Рисунок </w:t>
                       </w:r>
                       <w:r>
-                        <w:rPr/>
+                        <w:rPr>
+                          <w:color w:val="000000"/>
+                        </w:rPr>
                         <w:fldChar w:fldCharType="begin"/>
                       </w:r>
                       <w:r>
-                        <w:rPr/>
+                        <w:rPr>
+                          <w:color w:val="000000"/>
+                        </w:rPr>
                         <w:instrText xml:space="preserve"> SEQ Рисунок \* ARABIC </w:instrText>
                       </w:r>
                       <w:r>
-                        <w:rPr/>
+                        <w:rPr>
+                          <w:color w:val="000000"/>
+                        </w:rPr>
                         <w:fldChar w:fldCharType="separate"/>
                       </w:r>
                       <w:r>
-                        <w:rPr/>
+                        <w:rPr>
+                          <w:color w:val="000000"/>
+                        </w:rPr>
                         <w:t>2</w:t>
                       </w:r>
                       <w:r>
-                        <w:rPr/>
+                        <w:rPr>
+                          <w:color w:val="000000"/>
+                        </w:rPr>
                         <w:fldChar w:fldCharType="end"/>
                       </w:r>
                       <w:r>
-                        <w:rPr/>
-                        <w:t xml:space="preserve">: </w:t>
-                      </w:r>
-                      <w:r>
-                        <w:rPr/>
-                        <w:t>Вывод информации в консоль.</w:t>
+                        <w:rPr>
+                          <w:color w:val="000000"/>
+                        </w:rPr>
+                        <w:t>: Вывод информации в консоль.</w:t>
                       </w:r>
                     </w:p>
                   </w:txbxContent>
@@ -3361,11 +3378,18 @@
       <w:r>
         <w:br w:type="page"/>
       </w:r>
-      <w:r>
+    </w:p>
+    <w:p>
+      <w:pPr>
+        <w:pStyle w:val="Normal"/>
+        <w:rPr/>
+      </w:pPr>
+      <w:r>
+        <w:rPr/>
         <mc:AlternateContent>
           <mc:Choice Requires="wps">
             <w:drawing>
-              <wp:anchor behindDoc="0" distT="0" distB="0" distL="0" distR="0" simplePos="0" locked="0" layoutInCell="0" allowOverlap="1" relativeHeight="37">
+              <wp:anchor behindDoc="0" distT="0" distB="0" distL="0" distR="0" simplePos="0" locked="0" layoutInCell="0" allowOverlap="1" relativeHeight="13">
                 <wp:simplePos x="0" y="0"/>
                 <wp:positionH relativeFrom="column">
                   <wp:align>center</wp:align>
@@ -3380,22 +3404,33 @@
                 <a:graphic xmlns:a="http://schemas.openxmlformats.org/drawingml/2006/main">
                   <a:graphicData uri="http://schemas.microsoft.com/office/word/2010/wordprocessingShape">
                     <wps:wsp>
-                      <wps:cNvSpPr txBox="1"/>
+                      <wps:cNvSpPr/>
                       <wps:spPr>
                         <a:xfrm>
                           <a:off x="0" y="0"/>
-                          <a:ext cx="5490210" cy="5862955"/>
+                          <a:ext cx="5490360" cy="5862960"/>
                         </a:xfrm>
-                        <a:prstGeom prst="rect"/>
+                        <a:prstGeom prst="rect">
+                          <a:avLst/>
+                        </a:prstGeom>
                         <a:solidFill>
-                          <a:srgbClr val="FFFFFF"/>
+                          <a:srgbClr val="ffffff"/>
                         </a:solidFill>
+                        <a:ln w="0">
+                          <a:noFill/>
+                        </a:ln>
                       </wps:spPr>
+                      <wps:style>
+                        <a:lnRef idx="0"/>
+                        <a:fillRef idx="0"/>
+                        <a:effectRef idx="0"/>
+                        <a:fontRef idx="minor"/>
+                      </wps:style>
                       <wps:txbx>
                         <w:txbxContent>
                           <w:p>
                             <w:pPr>
-                              <w:pStyle w:val="Style21"/>
+                              <w:pStyle w:val="user6"/>
                               <w:spacing w:before="120" w:after="120"/>
                               <w:rPr>
                                 <w:i w:val="false"/>
@@ -3406,12 +3441,7 @@
                               </w:rPr>
                             </w:pPr>
                             <w:r>
-                              <w:rPr>
-                                <w:i w:val="false"/>
-                                <w:iCs w:val="false"/>
-                                <w:sz w:val="28"/>
-                                <w:szCs w:val="28"/>
-                              </w:rPr>
+                              <w:rPr/>
                               <w:drawing>
                                 <wp:inline distT="0" distB="0" distL="0" distR="0">
                                   <wp:extent cx="5490210" cy="5490210"/>
@@ -3450,6 +3480,14 @@
                                   </a:graphic>
                                 </wp:inline>
                               </w:drawing>
+                            </w:r>
+                            <w:r>
+                              <w:rPr>
+                                <w:i w:val="false"/>
+                                <w:iCs w:val="false"/>
+                                <w:sz w:val="28"/>
+                                <w:szCs w:val="28"/>
+                              </w:rPr>
                               <w:t xml:space="preserve">Рисунок </w:t>
                             </w:r>
                             <w:r>
@@ -3509,7 +3547,7 @@
                           </w:p>
                         </w:txbxContent>
                       </wps:txbx>
-                      <wps:bodyPr anchor="t" lIns="0" tIns="0" rIns="0" bIns="0">
+                      <wps:bodyPr lIns="0" rIns="0" tIns="0" bIns="0" anchor="t">
                         <a:noAutofit/>
                       </wps:bodyPr>
                     </wps:wsp>
@@ -3520,12 +3558,14 @@
           </mc:Choice>
           <mc:Fallback>
             <w:pict>
-              <v:rect style="position:absolute;rotation:-0;width:432.3pt;height:461.65pt;mso-wrap-distance-left:0pt;mso-wrap-distance-right:0pt;mso-wrap-distance-top:0pt;mso-wrap-distance-bottom:0pt;margin-top:16.9pt;mso-position-vertical-relative:text;margin-left:17.7pt;mso-position-horizontal:center;mso-position-horizontal-relative:text">
-                <v:textbox inset="0in,0in,0in,0in">
+              <v:rect id="shape_0" ID="Врезка6" path="m0,0l-2147483645,0l-2147483645,-2147483646l0,-2147483646xe" fillcolor="white" stroked="f" o:allowincell="f" style="position:absolute;margin-left:17.7pt;margin-top:16.9pt;width:432.25pt;height:461.6pt;mso-wrap-style:square;v-text-anchor:top;mso-position-horizontal:center">
+                <v:fill o:detectmouseclick="t" type="solid" color2="black"/>
+                <v:stroke color="#3465a4" joinstyle="round" endcap="flat"/>
+                <v:textbox>
                   <w:txbxContent>
                     <w:p>
                       <w:pPr>
-                        <w:pStyle w:val="Style21"/>
+                        <w:pStyle w:val="user6"/>
                         <w:spacing w:before="120" w:after="120"/>
                         <w:rPr>
                           <w:i w:val="false"/>
@@ -3536,12 +3576,7 @@
                         </w:rPr>
                       </w:pPr>
                       <w:r>
-                        <w:rPr>
-                          <w:i w:val="false"/>
-                          <w:iCs w:val="false"/>
-                          <w:sz w:val="28"/>
-                          <w:szCs w:val="28"/>
-                        </w:rPr>
+                        <w:rPr/>
                         <w:drawing>
                           <wp:inline distT="0" distB="0" distL="0" distR="0">
                             <wp:extent cx="5490210" cy="5490210"/>
@@ -3580,6 +3615,14 @@
                             </a:graphic>
                           </wp:inline>
                         </w:drawing>
+                      </w:r>
+                      <w:r>
+                        <w:rPr>
+                          <w:i w:val="false"/>
+                          <w:iCs w:val="false"/>
+                          <w:sz w:val="28"/>
+                          <w:szCs w:val="28"/>
+                        </w:rPr>
                         <w:t xml:space="preserve">Рисунок </w:t>
                       </w:r>
                       <w:r>
@@ -3813,7 +3856,7 @@
           </w:r>
           <w:r>
             <w:rPr/>
-            <w:t>9</w:t>
+            <w:t>10</w:t>
           </w:r>
           <w:r>
             <w:rPr/>
@@ -5210,20 +5253,20 @@
     <w:qFormat/>
     <w:rPr/>
   </w:style>
-  <w:style w:type="character" w:styleId="user">
-    <w:name w:val="Ссылка указателя (user)"/>
+  <w:style w:type="character" w:styleId="Style13">
+    <w:name w:val="Ссылка указателя"/>
     <w:qFormat/>
     <w:rPr/>
   </w:style>
-  <w:style w:type="character" w:styleId="user1" w:customStyle="1">
-    <w:name w:val="Маркеры (user)"/>
+  <w:style w:type="character" w:styleId="Style14" w:customStyle="1">
+    <w:name w:val="Маркеры"/>
     <w:qFormat/>
     <w:rPr>
       <w:rFonts w:ascii="OpenSymbol" w:hAnsi="OpenSymbol" w:eastAsia="OpenSymbol" w:cs="OpenSymbol"/>
     </w:rPr>
   </w:style>
-  <w:style w:type="character" w:styleId="user2" w:customStyle="1">
-    <w:name w:val="Символ нумерации (user)"/>
+  <w:style w:type="character" w:styleId="Style15" w:customStyle="1">
+    <w:name w:val="Символ нумерации"/>
     <w:qFormat/>
     <w:rPr>
       <w:rFonts w:ascii="Times New Roman" w:hAnsi="Times New Roman"/>
@@ -5249,26 +5292,26 @@
       <w:u w:val="single"/>
     </w:rPr>
   </w:style>
-  <w:style w:type="character" w:styleId="user3" w:customStyle="1">
-    <w:name w:val="Исходный текст (user)"/>
+  <w:style w:type="character" w:styleId="Style16" w:customStyle="1">
+    <w:name w:val="Исходный текст"/>
     <w:qFormat/>
     <w:rPr>
       <w:rFonts w:ascii="Liberation Mono" w:hAnsi="Liberation Mono" w:eastAsia="Liberation Mono" w:cs="Liberation Mono"/>
     </w:rPr>
   </w:style>
-  <w:style w:type="character" w:styleId="Style13">
-    <w:name w:val="Ссылка указателя"/>
+  <w:style w:type="character" w:styleId="user">
+    <w:name w:val="Ссылка указателя (user)"/>
     <w:qFormat/>
     <w:rPr/>
   </w:style>
-  <w:style w:type="character" w:styleId="Style14">
-    <w:name w:val="Маркеры"/>
+  <w:style w:type="character" w:styleId="user1">
+    <w:name w:val="Маркеры (user)"/>
     <w:qFormat/>
     <w:rPr>
       <w:rFonts w:ascii="OpenSymbol" w:hAnsi="OpenSymbol" w:eastAsia="OpenSymbol" w:cs="OpenSymbol"/>
     </w:rPr>
   </w:style>
-  <w:style w:type="paragraph" w:styleId="Style15">
+  <w:style w:type="paragraph" w:styleId="Style17">
     <w:name w:val="Заголовок"/>
     <w:basedOn w:val="Normal"/>
     <w:next w:val="BodyText"/>
@@ -5278,7 +5321,7 @@
       <w:spacing w:before="240" w:after="120"/>
     </w:pPr>
     <w:rPr>
-      <w:rFonts w:ascii="Liberation Sans" w:hAnsi="Liberation Sans" w:eastAsia="Microsoft YaHei" w:cs="Arial"/>
+      <w:rFonts w:ascii="Liberation Sans" w:hAnsi="Liberation Sans" w:eastAsia="Microsoft YaHei" w:cs="Lucida Sans"/>
       <w:sz w:val="28"/>
       <w:szCs w:val="28"/>
     </w:rPr>
@@ -5317,7 +5360,7 @@
       <w:szCs w:val="24"/>
     </w:rPr>
   </w:style>
-  <w:style w:type="paragraph" w:styleId="Style16">
+  <w:style w:type="paragraph" w:styleId="Style18">
     <w:name w:val="Указатель"/>
     <w:basedOn w:val="Normal"/>
     <w:qFormat/>
@@ -5325,10 +5368,10 @@
       <w:suppressLineNumbers/>
     </w:pPr>
     <w:rPr>
-      <w:rFonts w:cs="Arial"/>
+      <w:rFonts w:cs="Lucida Sans"/>
     </w:rPr>
   </w:style>
-  <w:style w:type="paragraph" w:styleId="user4">
+  <w:style w:type="paragraph" w:styleId="user2">
     <w:name w:val="Заголовок (user)"/>
     <w:basedOn w:val="Normal"/>
     <w:next w:val="BodyText"/>
@@ -5338,12 +5381,12 @@
       <w:spacing w:before="240" w:after="120"/>
     </w:pPr>
     <w:rPr>
-      <w:rFonts w:ascii="Liberation Sans" w:hAnsi="Liberation Sans" w:eastAsia="Microsoft YaHei" w:cs="Lucida Sans"/>
+      <w:rFonts w:ascii="Liberation Sans" w:hAnsi="Liberation Sans" w:eastAsia="Microsoft YaHei" w:cs="Arial"/>
       <w:sz w:val="28"/>
       <w:szCs w:val="28"/>
     </w:rPr>
   </w:style>
-  <w:style w:type="paragraph" w:styleId="user5">
+  <w:style w:type="paragraph" w:styleId="user3">
     <w:name w:val="Указатель (user)"/>
     <w:basedOn w:val="Normal"/>
     <w:qFormat/>
@@ -5351,7 +5394,7 @@
       <w:suppressLineNumbers/>
     </w:pPr>
     <w:rPr>
-      <w:rFonts w:cs="Lucida Sans"/>
+      <w:rFonts w:cs="Arial"/>
     </w:rPr>
   </w:style>
   <w:style w:type="paragraph" w:styleId="caption1">
@@ -5443,22 +5486,22 @@
     </w:pPr>
     <w:rPr/>
   </w:style>
-  <w:style w:type="paragraph" w:styleId="Style17" w:customStyle="1">
+  <w:style w:type="paragraph" w:styleId="Style19" w:customStyle="1">
     <w:name w:val="Колонтитул"/>
     <w:basedOn w:val="Normal"/>
     <w:qFormat/>
     <w:pPr/>
     <w:rPr/>
   </w:style>
-  <w:style w:type="paragraph" w:styleId="user6">
-    <w:name w:val="Колонтитулы (user)"/>
+  <w:style w:type="paragraph" w:styleId="Style20">
+    <w:name w:val="Колонтитулы"/>
     <w:basedOn w:val="Normal"/>
     <w:qFormat/>
     <w:pPr/>
     <w:rPr/>
   </w:style>
-  <w:style w:type="paragraph" w:styleId="Style18">
-    <w:name w:val="Колонтитулы"/>
+  <w:style w:type="paragraph" w:styleId="user4">
+    <w:name w:val="Колонтитулы (user)"/>
     <w:basedOn w:val="Normal"/>
     <w:qFormat/>
     <w:pPr/>
@@ -5510,14 +5553,14 @@
   </w:style>
   <w:style w:type="paragraph" w:styleId="indexheading2">
     <w:name w:val="index heading2"/>
-    <w:basedOn w:val="user4"/>
+    <w:basedOn w:val="Style17"/>
     <w:qFormat/>
     <w:pPr/>
     <w:rPr/>
   </w:style>
   <w:style w:type="paragraph" w:styleId="IndexHeading">
     <w:name w:val="index heading"/>
-    <w:basedOn w:val="user4"/>
+    <w:basedOn w:val="Style17"/>
     <w:pPr/>
     <w:rPr/>
   </w:style>
@@ -5537,8 +5580,8 @@
       <w:lang w:val="en-US"/>
     </w:rPr>
   </w:style>
-  <w:style w:type="paragraph" w:styleId="user7" w:customStyle="1">
-    <w:name w:val="Рисунок (user)"/>
+  <w:style w:type="paragraph" w:styleId="Style21" w:customStyle="1">
+    <w:name w:val="Рисунок"/>
     <w:basedOn w:val="caption111"/>
     <w:qFormat/>
     <w:pPr/>
@@ -5549,15 +5592,15 @@
       <w:szCs w:val="28"/>
     </w:rPr>
   </w:style>
-  <w:style w:type="paragraph" w:styleId="user8">
-    <w:name w:val="Содержимое врезки (user)"/>
+  <w:style w:type="paragraph" w:styleId="Style22">
+    <w:name w:val="Содержимое врезки"/>
     <w:basedOn w:val="Normal"/>
     <w:qFormat/>
     <w:pPr/>
     <w:rPr/>
   </w:style>
-  <w:style w:type="paragraph" w:styleId="user9" w:customStyle="1">
-    <w:name w:val="Содержимое таблицы (user)"/>
+  <w:style w:type="paragraph" w:styleId="Style23" w:customStyle="1">
+    <w:name w:val="Содержимое таблицы"/>
     <w:basedOn w:val="Normal"/>
     <w:qFormat/>
     <w:pPr>
@@ -5566,9 +5609,9 @@
     </w:pPr>
     <w:rPr/>
   </w:style>
-  <w:style w:type="paragraph" w:styleId="user10" w:customStyle="1">
-    <w:name w:val="Заголовок таблицы (user)"/>
-    <w:basedOn w:val="user9"/>
+  <w:style w:type="paragraph" w:styleId="Style24" w:customStyle="1">
+    <w:name w:val="Заголовок таблицы"/>
+    <w:basedOn w:val="Style23"/>
     <w:qFormat/>
     <w:pPr>
       <w:jc w:val="center"/>
@@ -5578,14 +5621,14 @@
       <w:bCs/>
     </w:rPr>
   </w:style>
-  <w:style w:type="paragraph" w:styleId="user11" w:customStyle="1">
-    <w:name w:val="Фигура (user)"/>
+  <w:style w:type="paragraph" w:styleId="Style25" w:customStyle="1">
+    <w:name w:val="Фигура"/>
     <w:basedOn w:val="caption111"/>
     <w:qFormat/>
     <w:pPr/>
     <w:rPr/>
   </w:style>
-  <w:style w:type="paragraph" w:styleId="Style19" w:customStyle="1">
+  <w:style w:type="paragraph" w:styleId="Style26" w:customStyle="1">
     <w:name w:val="График"/>
     <w:basedOn w:val="caption111"/>
     <w:qFormat/>
@@ -5617,22 +5660,22 @@
     </w:pPr>
     <w:rPr/>
   </w:style>
-  <w:style w:type="paragraph" w:styleId="Style20">
-    <w:name w:val="Содержимое врезки"/>
+  <w:style w:type="paragraph" w:styleId="user5">
+    <w:name w:val="Содержимое врезки (user)"/>
     <w:basedOn w:val="Normal"/>
     <w:qFormat/>
     <w:pPr/>
     <w:rPr/>
   </w:style>
-  <w:style w:type="paragraph" w:styleId="Style21">
-    <w:name w:val="Рисунок"/>
+  <w:style w:type="paragraph" w:styleId="user6">
+    <w:name w:val="Рисунок (user)"/>
     <w:basedOn w:val="Caption"/>
     <w:qFormat/>
     <w:pPr/>
     <w:rPr/>
   </w:style>
-  <w:style w:type="numbering" w:styleId="user12" w:default="1">
-    <w:name w:val="Без списка (user)"/>
+  <w:style w:type="numbering" w:styleId="Style27" w:default="1">
+    <w:name w:val="Без списка"/>
     <w:uiPriority w:val="99"/>
     <w:semiHidden/>
     <w:unhideWhenUsed/>

</xml_diff>